<commit_message>
neatened up cardenolide anova table
</commit_message>
<xml_diff>
--- a/Figures_Tables/ANOVA_1yr/ANOVA_1yr_cardenolides.docx
+++ b/Figures_Tables/ANOVA_1yr/ANOVA_1yr_cardenolides.docx
@@ -2,7 +2,7 @@
 <file path=word/document.xml><?xml version="1.0" encoding="utf-8"?>
 <w:document xmlns:wpc="http://schemas.microsoft.com/office/word/2010/wordprocessingCanvas" xmlns:cx="http://schemas.microsoft.com/office/drawing/2014/chartex" xmlns:cx1="http://schemas.microsoft.com/office/drawing/2015/9/8/chartex" xmlns:cx2="http://schemas.microsoft.com/office/drawing/2015/10/21/chartex" xmlns:cx3="http://schemas.microsoft.com/office/drawing/2016/5/9/chartex" xmlns:cx4="http://schemas.microsoft.com/office/drawing/2016/5/10/chartex" xmlns:cx5="http://schemas.microsoft.com/office/drawing/2016/5/11/chartex" xmlns:cx6="http://schemas.microsoft.com/office/drawing/2016/5/12/chartex" xmlns:cx7="http://schemas.microsoft.com/office/drawing/2016/5/13/chartex" xmlns:cx8="http://schemas.microsoft.com/office/drawing/2016/5/14/chartex" xmlns:mc="http://schemas.openxmlformats.org/markup-compatibility/2006" xmlns:aink="http://schemas.microsoft.com/office/drawing/2016/ink" xmlns:am3d="http://schemas.microsoft.com/office/drawing/2017/model3d" xmlns:o="urn:schemas-microsoft-com:office:office" xmlns:r="http://schemas.openxmlformats.org/officeDocument/2006/relationships" xmlns:m="http://schemas.openxmlformats.org/officeDocument/2006/math" xmlns:v="urn:schemas-microsoft-com:vml" xmlns:wp14="http://schemas.microsoft.com/office/word/2010/wordprocessingDrawing" xmlns:wp="http://schemas.openxmlformats.org/drawingml/2006/wordprocessingDrawing" xmlns:w10="urn:schemas-microsoft-com:office:word" xmlns:w="http://schemas.openxmlformats.org/wordprocessingml/2006/main" xmlns:w14="http://schemas.microsoft.com/office/word/2010/wordml" xmlns:w15="http://schemas.microsoft.com/office/word/2012/wordml" xmlns:w16cex="http://schemas.microsoft.com/office/word/2018/wordml/cex" xmlns:w16cid="http://schemas.microsoft.com/office/word/2016/wordml/cid" xmlns:w16="http://schemas.microsoft.com/office/word/2018/wordml" xmlns:w16se="http://schemas.microsoft.com/office/word/2015/wordml/symex" xmlns:wpg="http://schemas.microsoft.com/office/word/2010/wordprocessingGroup" xmlns:wpi="http://schemas.microsoft.com/office/word/2010/wordprocessingInk" xmlns:wne="http://schemas.microsoft.com/office/word/2006/wordml" xmlns:wps="http://schemas.microsoft.com/office/word/2010/wordprocessingShape" mc:Ignorable="w14 w15 w16se w16cid w16 w16cex wp14">
   <w:body>
-    <w:tbl xmlns:a="http://schemas.openxmlformats.org/drawingml/2006/main" xmlns:pic="http://schemas.openxmlformats.org/drawingml/2006/picture">
+    <w:tbl xmlns:w="http://schemas.openxmlformats.org/wordprocessingml/2006/main" xmlns:r="http://schemas.openxmlformats.org/officeDocument/2006/relationships" xmlns:w14="http://schemas.microsoft.com/office/word/2010/wordml" xmlns:wp="http://schemas.openxmlformats.org/drawingml/2006/wordprocessingDrawing" xmlns:a="http://schemas.openxmlformats.org/drawingml/2006/main" xmlns:pic="http://schemas.openxmlformats.org/drawingml/2006/picture">
       <w:tblPr>
         <w:tblLayout w:type="fixed"/>
         <w:jc w:val="center"/>
@@ -22,14 +22,11 @@
           <w:trHeight w:val="574" w:hRule="auto"/>
           <w:tblHeader/>
         </w:trPr>
-        header1
-        <w:tc>
-          <w:tcPr>
-            <w:tcBorders>
-              <w:bottom w:val="single" w:sz="8" w:space="0" w:color="666666"/>
-              <w:top w:val="single" w:sz="8" w:space="0" w:color="666666"/>
-              <w:left w:val="single" w:sz="8" w:space="0" w:color="666666"/>
-              <w:right w:val="single" w:sz="8" w:space="0" w:color="666666"/>
+        <w:tc>
+          <w:tcPr>
+            <w:tcBorders>
+              <w:bottom w:val="single" w:sz="16" w:space="0" w:color="666666"/>
+              <w:top w:val="single" w:sz="16" w:space="0" w:color="666666"/>
             </w:tcBorders>
             <w:shd w:val="clear" w:color="auto" w:fill="FFFFFF"/>
             <w:tcMar>
@@ -43,22 +40,12 @@
           <w:p>
             <w:pPr>
               <w:jc w:val="left"/>
-              <w:keepNext/>
-              <w:pBdr>
-                <w:bottom w:val="none" w:sz="0" w:space="0" w:color="000000"/>
-                <w:top w:val="none" w:sz="0" w:space="0" w:color="000000"/>
-                <w:left w:val="none" w:sz="0" w:space="0" w:color="000000"/>
-                <w:right w:val="none" w:sz="0" w:space="0" w:color="000000"/>
-              </w:pBdr>
               <w:spacing w:after="100" w:before="100" w:line="240"/>
               <w:ind w:firstLine="0" w:left="100" w:right="100"/>
             </w:pPr>
-            <w:r>
-              <w:rPr>
-                <w:rFonts w:ascii="Arial"/>
-                <w:i w:val="false"/>
-                <w:b w:val="true"/>
-                <w:u w:val="none"/>
+            <w:r xmlns:w="http://schemas.openxmlformats.org/wordprocessingml/2006/main" xmlns:wp="http://schemas.openxmlformats.org/drawingml/2006/wordprocessingDrawing" xmlns:r="http://schemas.openxmlformats.org/officeDocument/2006/relationships" xmlns:w14="http://schemas.microsoft.com/office/word/2010/wordml">
+              <w:rPr>
+                <w:rFonts w:ascii="Arial" w:hAnsi="Arial" w:eastAsia="Arial" w:cs="Arial"/>
                 <w:sz w:val="22"/>
                 <w:szCs w:val="22"/>
                 <w:color w:val="000000"/>
@@ -70,10 +57,8 @@
         <w:tc>
           <w:tcPr>
             <w:tcBorders>
-              <w:bottom w:val="single" w:sz="8" w:space="0" w:color="666666"/>
-              <w:top w:val="single" w:sz="8" w:space="0" w:color="666666"/>
-              <w:left w:val="single" w:sz="8" w:space="0" w:color="666666"/>
-              <w:right w:val="single" w:sz="8" w:space="0" w:color="666666"/>
+              <w:bottom w:val="single" w:sz="16" w:space="0" w:color="666666"/>
+              <w:top w:val="single" w:sz="16" w:space="0" w:color="666666"/>
             </w:tcBorders>
             <w:shd w:val="clear" w:color="auto" w:fill="FFFFFF"/>
             <w:tcMar>
@@ -87,22 +72,12 @@
           <w:p>
             <w:pPr>
               <w:jc w:val="left"/>
-              <w:keepNext/>
-              <w:pBdr>
-                <w:bottom w:val="none" w:sz="0" w:space="0" w:color="000000"/>
-                <w:top w:val="none" w:sz="0" w:space="0" w:color="000000"/>
-                <w:left w:val="none" w:sz="0" w:space="0" w:color="000000"/>
-                <w:right w:val="none" w:sz="0" w:space="0" w:color="000000"/>
-              </w:pBdr>
               <w:spacing w:after="100" w:before="100" w:line="240"/>
               <w:ind w:firstLine="0" w:left="100" w:right="100"/>
             </w:pPr>
-            <w:r>
-              <w:rPr>
-                <w:rFonts w:ascii="Arial"/>
-                <w:i w:val="false"/>
-                <w:b w:val="true"/>
-                <w:u w:val="none"/>
+            <w:r xmlns:w="http://schemas.openxmlformats.org/wordprocessingml/2006/main" xmlns:wp="http://schemas.openxmlformats.org/drawingml/2006/wordprocessingDrawing" xmlns:r="http://schemas.openxmlformats.org/officeDocument/2006/relationships" xmlns:w14="http://schemas.microsoft.com/office/word/2010/wordml">
+              <w:rPr>
+                <w:rFonts w:ascii="Arial" w:hAnsi="Arial" w:eastAsia="Arial" w:cs="Arial"/>
                 <w:sz w:val="22"/>
                 <w:szCs w:val="22"/>
                 <w:color w:val="000000"/>
@@ -114,39 +89,27 @@
         <w:tc>
           <w:tcPr>
             <w:tcBorders>
-              <w:bottom w:val="single" w:sz="8" w:space="0" w:color="666666"/>
-              <w:top w:val="single" w:sz="8" w:space="0" w:color="666666"/>
-              <w:left w:val="single" w:sz="8" w:space="0" w:color="666666"/>
-              <w:right w:val="single" w:sz="8" w:space="0" w:color="666666"/>
-            </w:tcBorders>
-            <w:shd w:val="clear" w:color="auto" w:fill="FFFFFF"/>
-            <w:tcMar>
-              <w:top w:w="0" w:type="dxa"/>
-              <w:bottom w:w="0" w:type="dxa"/>
-              <w:left w:w="0" w:type="dxa"/>
-              <w:right w:w="0" w:type="dxa"/>
-            </w:tcMar>
-            <w:vAlign w:val="center"/>
-          </w:tcPr>
-          <w:p>
-            <w:pPr>
-              <w:jc w:val="center"/>
-              <w:keepNext/>
-              <w:pBdr>
-                <w:bottom w:val="none" w:sz="0" w:space="0" w:color="000000"/>
-                <w:top w:val="none" w:sz="0" w:space="0" w:color="000000"/>
-                <w:left w:val="none" w:sz="0" w:space="0" w:color="000000"/>
-                <w:right w:val="none" w:sz="0" w:space="0" w:color="000000"/>
-              </w:pBdr>
+              <w:bottom w:val="single" w:sz="16" w:space="0" w:color="666666"/>
+              <w:top w:val="single" w:sz="16" w:space="0" w:color="666666"/>
+            </w:tcBorders>
+            <w:shd w:val="clear" w:color="auto" w:fill="FFFFFF"/>
+            <w:tcMar>
+              <w:top w:w="0" w:type="dxa"/>
+              <w:bottom w:w="0" w:type="dxa"/>
+              <w:left w:w="0" w:type="dxa"/>
+              <w:right w:w="0" w:type="dxa"/>
+            </w:tcMar>
+            <w:vAlign w:val="center"/>
+          </w:tcPr>
+          <w:p>
+            <w:pPr>
+              <w:jc w:val="center"/>
               <w:spacing w:after="100" w:before="100" w:line="240"/>
               <w:ind w:firstLine="0" w:left="100" w:right="100"/>
             </w:pPr>
-            <w:r>
-              <w:rPr>
-                <w:rFonts w:ascii="Arial"/>
-                <w:i w:val="false"/>
-                <w:b w:val="true"/>
-                <w:u w:val="none"/>
+            <w:r xmlns:w="http://schemas.openxmlformats.org/wordprocessingml/2006/main" xmlns:wp="http://schemas.openxmlformats.org/drawingml/2006/wordprocessingDrawing" xmlns:r="http://schemas.openxmlformats.org/officeDocument/2006/relationships" xmlns:w14="http://schemas.microsoft.com/office/word/2010/wordml">
+              <w:rPr>
+                <w:rFonts w:ascii="Arial" w:hAnsi="Arial" w:eastAsia="Arial" w:cs="Arial"/>
                 <w:sz w:val="22"/>
                 <w:szCs w:val="22"/>
                 <w:color w:val="000000"/>
@@ -158,39 +121,27 @@
         <w:tc>
           <w:tcPr>
             <w:tcBorders>
-              <w:bottom w:val="single" w:sz="8" w:space="0" w:color="666666"/>
-              <w:top w:val="single" w:sz="8" w:space="0" w:color="666666"/>
-              <w:left w:val="single" w:sz="8" w:space="0" w:color="666666"/>
-              <w:right w:val="single" w:sz="8" w:space="0" w:color="666666"/>
-            </w:tcBorders>
-            <w:shd w:val="clear" w:color="auto" w:fill="FFFFFF"/>
-            <w:tcMar>
-              <w:top w:w="0" w:type="dxa"/>
-              <w:bottom w:w="0" w:type="dxa"/>
-              <w:left w:w="0" w:type="dxa"/>
-              <w:right w:w="0" w:type="dxa"/>
-            </w:tcMar>
-            <w:vAlign w:val="center"/>
-          </w:tcPr>
-          <w:p>
-            <w:pPr>
-              <w:jc w:val="center"/>
-              <w:keepNext/>
-              <w:pBdr>
-                <w:bottom w:val="none" w:sz="0" w:space="0" w:color="000000"/>
-                <w:top w:val="none" w:sz="0" w:space="0" w:color="000000"/>
-                <w:left w:val="none" w:sz="0" w:space="0" w:color="000000"/>
-                <w:right w:val="none" w:sz="0" w:space="0" w:color="000000"/>
-              </w:pBdr>
+              <w:bottom w:val="single" w:sz="16" w:space="0" w:color="666666"/>
+              <w:top w:val="single" w:sz="16" w:space="0" w:color="666666"/>
+            </w:tcBorders>
+            <w:shd w:val="clear" w:color="auto" w:fill="FFFFFF"/>
+            <w:tcMar>
+              <w:top w:w="0" w:type="dxa"/>
+              <w:bottom w:w="0" w:type="dxa"/>
+              <w:left w:w="0" w:type="dxa"/>
+              <w:right w:w="0" w:type="dxa"/>
+            </w:tcMar>
+            <w:vAlign w:val="center"/>
+          </w:tcPr>
+          <w:p>
+            <w:pPr>
+              <w:jc w:val="center"/>
               <w:spacing w:after="100" w:before="100" w:line="240"/>
               <w:ind w:firstLine="0" w:left="100" w:right="100"/>
             </w:pPr>
-            <w:r>
-              <w:rPr>
-                <w:rFonts w:ascii="Arial"/>
-                <w:i w:val="false"/>
-                <w:b w:val="true"/>
-                <w:u w:val="none"/>
+            <w:r xmlns:w="http://schemas.openxmlformats.org/wordprocessingml/2006/main" xmlns:wp="http://schemas.openxmlformats.org/drawingml/2006/wordprocessingDrawing" xmlns:r="http://schemas.openxmlformats.org/officeDocument/2006/relationships" xmlns:w14="http://schemas.microsoft.com/office/word/2010/wordml">
+              <w:rPr>
+                <w:rFonts w:ascii="Arial" w:hAnsi="Arial" w:eastAsia="Arial" w:cs="Arial"/>
                 <w:sz w:val="22"/>
                 <w:szCs w:val="22"/>
                 <w:color w:val="000000"/>
@@ -202,39 +153,27 @@
         <w:tc>
           <w:tcPr>
             <w:tcBorders>
-              <w:bottom w:val="single" w:sz="8" w:space="0" w:color="666666"/>
-              <w:top w:val="single" w:sz="8" w:space="0" w:color="666666"/>
-              <w:left w:val="single" w:sz="8" w:space="0" w:color="666666"/>
-              <w:right w:val="single" w:sz="8" w:space="0" w:color="666666"/>
-            </w:tcBorders>
-            <w:shd w:val="clear" w:color="auto" w:fill="FFFFFF"/>
-            <w:tcMar>
-              <w:top w:w="0" w:type="dxa"/>
-              <w:bottom w:w="0" w:type="dxa"/>
-              <w:left w:w="0" w:type="dxa"/>
-              <w:right w:w="0" w:type="dxa"/>
-            </w:tcMar>
-            <w:vAlign w:val="center"/>
-          </w:tcPr>
-          <w:p>
-            <w:pPr>
-              <w:jc w:val="center"/>
-              <w:keepNext/>
-              <w:pBdr>
-                <w:bottom w:val="none" w:sz="0" w:space="0" w:color="000000"/>
-                <w:top w:val="none" w:sz="0" w:space="0" w:color="000000"/>
-                <w:left w:val="none" w:sz="0" w:space="0" w:color="000000"/>
-                <w:right w:val="none" w:sz="0" w:space="0" w:color="000000"/>
-              </w:pBdr>
+              <w:bottom w:val="single" w:sz="16" w:space="0" w:color="666666"/>
+              <w:top w:val="single" w:sz="16" w:space="0" w:color="666666"/>
+            </w:tcBorders>
+            <w:shd w:val="clear" w:color="auto" w:fill="FFFFFF"/>
+            <w:tcMar>
+              <w:top w:w="0" w:type="dxa"/>
+              <w:bottom w:w="0" w:type="dxa"/>
+              <w:left w:w="0" w:type="dxa"/>
+              <w:right w:w="0" w:type="dxa"/>
+            </w:tcMar>
+            <w:vAlign w:val="center"/>
+          </w:tcPr>
+          <w:p>
+            <w:pPr>
+              <w:jc w:val="center"/>
               <w:spacing w:after="100" w:before="100" w:line="240"/>
               <w:ind w:firstLine="0" w:left="100" w:right="100"/>
             </w:pPr>
-            <w:r>
-              <w:rPr>
-                <w:rFonts w:ascii="Arial"/>
-                <w:i w:val="false"/>
-                <w:b w:val="true"/>
-                <w:u w:val="none"/>
+            <w:r xmlns:w="http://schemas.openxmlformats.org/wordprocessingml/2006/main" xmlns:wp="http://schemas.openxmlformats.org/drawingml/2006/wordprocessingDrawing" xmlns:r="http://schemas.openxmlformats.org/officeDocument/2006/relationships" xmlns:w14="http://schemas.microsoft.com/office/word/2010/wordml">
+              <w:rPr>
+                <w:rFonts w:ascii="Arial" w:hAnsi="Arial" w:eastAsia="Arial" w:cs="Arial"/>
                 <w:sz w:val="22"/>
                 <w:szCs w:val="22"/>
                 <w:color w:val="000000"/>
@@ -246,39 +185,28 @@
         <w:tc>
           <w:tcPr>
             <w:tcBorders>
-              <w:bottom w:val="single" w:sz="8" w:space="0" w:color="666666"/>
-              <w:top w:val="single" w:sz="8" w:space="0" w:color="666666"/>
-              <w:left w:val="single" w:sz="8" w:space="0" w:color="666666"/>
-              <w:right w:val="single" w:sz="8" w:space="0" w:color="666666"/>
-            </w:tcBorders>
-            <w:shd w:val="clear" w:color="auto" w:fill="FFFFFF"/>
-            <w:tcMar>
-              <w:top w:w="0" w:type="dxa"/>
-              <w:bottom w:w="0" w:type="dxa"/>
-              <w:left w:w="0" w:type="dxa"/>
-              <w:right w:w="0" w:type="dxa"/>
-            </w:tcMar>
-            <w:vAlign w:val="center"/>
-          </w:tcPr>
-          <w:p>
-            <w:pPr>
-              <w:jc w:val="center"/>
-              <w:keepNext/>
-              <w:pBdr>
-                <w:bottom w:val="none" w:sz="0" w:space="0" w:color="000000"/>
-                <w:top w:val="none" w:sz="0" w:space="0" w:color="000000"/>
-                <w:left w:val="none" w:sz="0" w:space="0" w:color="000000"/>
-                <w:right w:val="none" w:sz="0" w:space="0" w:color="000000"/>
-              </w:pBdr>
+              <w:bottom w:val="single" w:sz="16" w:space="0" w:color="666666"/>
+              <w:top w:val="single" w:sz="16" w:space="0" w:color="666666"/>
+            </w:tcBorders>
+            <w:shd w:val="clear" w:color="auto" w:fill="FFFFFF"/>
+            <w:tcMar>
+              <w:top w:w="0" w:type="dxa"/>
+              <w:bottom w:w="0" w:type="dxa"/>
+              <w:left w:w="0" w:type="dxa"/>
+              <w:right w:w="0" w:type="dxa"/>
+            </w:tcMar>
+            <w:vAlign w:val="center"/>
+          </w:tcPr>
+          <w:p>
+            <w:pPr>
+              <w:jc w:val="center"/>
               <w:spacing w:after="100" w:before="100" w:line="240"/>
               <w:ind w:firstLine="0" w:left="100" w:right="100"/>
             </w:pPr>
-            <w:r>
-              <w:rPr>
-                <w:rFonts w:ascii="Arial"/>
-                <w:i w:val="true"/>
-                <w:b w:val="true"/>
-                <w:u w:val="none"/>
+            <w:r xmlns:w="http://schemas.openxmlformats.org/wordprocessingml/2006/main" xmlns:wp="http://schemas.openxmlformats.org/drawingml/2006/wordprocessingDrawing" xmlns:r="http://schemas.openxmlformats.org/officeDocument/2006/relationships" xmlns:w14="http://schemas.microsoft.com/office/word/2010/wordml">
+              <w:rPr>
+                <w:rFonts w:ascii="Arial" w:hAnsi="Arial" w:eastAsia="Arial" w:cs="Arial"/>
+                <w:i/>
                 <w:sz w:val="22"/>
                 <w:szCs w:val="22"/>
                 <w:color w:val="000000"/>
@@ -293,15 +221,11 @@
           <w:cantSplit/>
           <w:trHeight w:val="510" w:hRule="auto"/>
         </w:trPr>
-        body1
         <w:tc>
           <w:tcPr>
             <w:vMerge w:val="restart"/>
             <w:tcBorders>
               <w:bottom w:val="single" w:sz="8" w:space="0" w:color="666666"/>
-              <w:top w:val="single" w:sz="8" w:space="0" w:color="666666"/>
-              <w:left w:val="single" w:sz="8" w:space="0" w:color="666666"/>
-              <w:right w:val="single" w:sz="8" w:space="0" w:color="666666"/>
             </w:tcBorders>
             <w:shd w:val="clear" w:color="auto" w:fill="FFFFFF"/>
             <w:tcMar>
@@ -315,22 +239,12 @@
           <w:p>
             <w:pPr>
               <w:jc w:val="left"/>
-              <w:keepNext/>
-              <w:pBdr>
-                <w:bottom w:val="none" w:sz="0" w:space="0" w:color="000000"/>
-                <w:top w:val="none" w:sz="0" w:space="0" w:color="000000"/>
-                <w:left w:val="none" w:sz="0" w:space="0" w:color="000000"/>
-                <w:right w:val="none" w:sz="0" w:space="0" w:color="000000"/>
-              </w:pBdr>
-              <w:spacing w:after="60" w:before="60" w:line="240"/>
-              <w:ind w:firstLine="0" w:left="60" w:right="60"/>
-            </w:pPr>
-            <w:r>
-              <w:rPr>
-                <w:rFonts w:ascii="Arial"/>
-                <w:i w:val="false"/>
-                <w:b w:val="false"/>
-                <w:u w:val="none"/>
+              <w:spacing w:after="60" w:before="60" w:line="240"/>
+              <w:ind w:firstLine="0" w:left="60" w:right="60"/>
+            </w:pPr>
+            <w:r xmlns:w="http://schemas.openxmlformats.org/wordprocessingml/2006/main" xmlns:wp="http://schemas.openxmlformats.org/drawingml/2006/wordprocessingDrawing" xmlns:r="http://schemas.openxmlformats.org/officeDocument/2006/relationships" xmlns:w14="http://schemas.microsoft.com/office/word/2010/wordml">
+              <w:rPr>
+                <w:rFonts w:ascii="Arial" w:hAnsi="Arial" w:eastAsia="Arial" w:cs="Arial"/>
                 <w:sz w:val="22"/>
                 <w:szCs w:val="22"/>
                 <w:color w:val="000000"/>
@@ -341,12 +255,7 @@
         </w:tc>
         <w:tc>
           <w:tcPr>
-            <w:tcBorders>
-              <w:bottom w:val="single" w:sz="8" w:space="0" w:color="666666"/>
-              <w:top w:val="single" w:sz="8" w:space="0" w:color="666666"/>
-              <w:left w:val="single" w:sz="8" w:space="0" w:color="666666"/>
-              <w:right w:val="single" w:sz="8" w:space="0" w:color="666666"/>
-            </w:tcBorders>
+            <w:tcBorders/>
             <w:shd w:val="clear" w:color="auto" w:fill="FFFFFF"/>
             <w:tcMar>
               <w:top w:w="0" w:type="dxa"/>
@@ -359,22 +268,12 @@
           <w:p>
             <w:pPr>
               <w:jc w:val="left"/>
-              <w:keepNext/>
-              <w:pBdr>
-                <w:bottom w:val="none" w:sz="0" w:space="0" w:color="000000"/>
-                <w:top w:val="none" w:sz="0" w:space="0" w:color="000000"/>
-                <w:left w:val="none" w:sz="0" w:space="0" w:color="000000"/>
-                <w:right w:val="none" w:sz="0" w:space="0" w:color="000000"/>
-              </w:pBdr>
-              <w:spacing w:after="60" w:before="60" w:line="240"/>
-              <w:ind w:firstLine="0" w:left="60" w:right="60"/>
-            </w:pPr>
-            <w:r>
-              <w:rPr>
-                <w:rFonts w:ascii="Arial"/>
-                <w:i w:val="false"/>
-                <w:b w:val="false"/>
-                <w:u w:val="none"/>
+              <w:spacing w:after="60" w:before="60" w:line="240"/>
+              <w:ind w:firstLine="0" w:left="60" w:right="60"/>
+            </w:pPr>
+            <w:r xmlns:w="http://schemas.openxmlformats.org/wordprocessingml/2006/main" xmlns:wp="http://schemas.openxmlformats.org/drawingml/2006/wordprocessingDrawing" xmlns:r="http://schemas.openxmlformats.org/officeDocument/2006/relationships" xmlns:w14="http://schemas.microsoft.com/office/word/2010/wordml">
+              <w:rPr>
+                <w:rFonts w:ascii="Arial" w:hAnsi="Arial" w:eastAsia="Arial" w:cs="Arial"/>
                 <w:sz w:val="22"/>
                 <w:szCs w:val="22"/>
                 <w:color w:val="000000"/>
@@ -385,40 +284,25 @@
         </w:tc>
         <w:tc>
           <w:tcPr>
-            <w:tcBorders>
-              <w:bottom w:val="single" w:sz="8" w:space="0" w:color="666666"/>
-              <w:top w:val="single" w:sz="8" w:space="0" w:color="666666"/>
-              <w:left w:val="single" w:sz="8" w:space="0" w:color="666666"/>
-              <w:right w:val="single" w:sz="8" w:space="0" w:color="666666"/>
-            </w:tcBorders>
-            <w:shd w:val="clear" w:color="auto" w:fill="FFFFFF"/>
-            <w:tcMar>
-              <w:top w:w="0" w:type="dxa"/>
-              <w:bottom w:w="0" w:type="dxa"/>
-              <w:left w:w="0" w:type="dxa"/>
-              <w:right w:w="0" w:type="dxa"/>
-            </w:tcMar>
-            <w:vAlign w:val="center"/>
-          </w:tcPr>
-          <w:p>
-            <w:pPr>
-              <w:jc w:val="center"/>
-              <w:keepNext/>
-              <w:pBdr>
-                <w:bottom w:val="none" w:sz="0" w:space="0" w:color="000000"/>
-                <w:top w:val="none" w:sz="0" w:space="0" w:color="000000"/>
-                <w:left w:val="none" w:sz="0" w:space="0" w:color="000000"/>
-                <w:right w:val="none" w:sz="0" w:space="0" w:color="000000"/>
-              </w:pBdr>
-              <w:spacing w:after="60" w:before="60" w:line="240"/>
-              <w:ind w:firstLine="0" w:left="60" w:right="60"/>
-            </w:pPr>
-            <w:r>
-              <w:rPr>
-                <w:rFonts w:ascii="Arial"/>
-                <w:i w:val="false"/>
-                <w:b w:val="false"/>
-                <w:u w:val="none"/>
+            <w:tcBorders/>
+            <w:shd w:val="clear" w:color="auto" w:fill="FFFFFF"/>
+            <w:tcMar>
+              <w:top w:w="0" w:type="dxa"/>
+              <w:bottom w:w="0" w:type="dxa"/>
+              <w:left w:w="0" w:type="dxa"/>
+              <w:right w:w="0" w:type="dxa"/>
+            </w:tcMar>
+            <w:vAlign w:val="center"/>
+          </w:tcPr>
+          <w:p>
+            <w:pPr>
+              <w:jc w:val="center"/>
+              <w:spacing w:after="60" w:before="60" w:line="240"/>
+              <w:ind w:firstLine="0" w:left="60" w:right="60"/>
+            </w:pPr>
+            <w:r xmlns:w="http://schemas.openxmlformats.org/wordprocessingml/2006/main" xmlns:wp="http://schemas.openxmlformats.org/drawingml/2006/wordprocessingDrawing" xmlns:r="http://schemas.openxmlformats.org/officeDocument/2006/relationships" xmlns:w14="http://schemas.microsoft.com/office/word/2010/wordml">
+              <w:rPr>
+                <w:rFonts w:ascii="Arial" w:hAnsi="Arial" w:eastAsia="Arial" w:cs="Arial"/>
                 <w:sz w:val="22"/>
                 <w:szCs w:val="22"/>
                 <w:color w:val="000000"/>
@@ -429,40 +313,25 @@
         </w:tc>
         <w:tc>
           <w:tcPr>
-            <w:tcBorders>
-              <w:bottom w:val="single" w:sz="8" w:space="0" w:color="666666"/>
-              <w:top w:val="single" w:sz="8" w:space="0" w:color="666666"/>
-              <w:left w:val="single" w:sz="8" w:space="0" w:color="666666"/>
-              <w:right w:val="single" w:sz="8" w:space="0" w:color="666666"/>
-            </w:tcBorders>
-            <w:shd w:val="clear" w:color="auto" w:fill="FFFFFF"/>
-            <w:tcMar>
-              <w:top w:w="0" w:type="dxa"/>
-              <w:bottom w:w="0" w:type="dxa"/>
-              <w:left w:w="0" w:type="dxa"/>
-              <w:right w:w="0" w:type="dxa"/>
-            </w:tcMar>
-            <w:vAlign w:val="center"/>
-          </w:tcPr>
-          <w:p>
-            <w:pPr>
-              <w:jc w:val="center"/>
-              <w:keepNext/>
-              <w:pBdr>
-                <w:bottom w:val="none" w:sz="0" w:space="0" w:color="000000"/>
-                <w:top w:val="none" w:sz="0" w:space="0" w:color="000000"/>
-                <w:left w:val="none" w:sz="0" w:space="0" w:color="000000"/>
-                <w:right w:val="none" w:sz="0" w:space="0" w:color="000000"/>
-              </w:pBdr>
-              <w:spacing w:after="60" w:before="60" w:line="240"/>
-              <w:ind w:firstLine="0" w:left="60" w:right="60"/>
-            </w:pPr>
-            <w:r>
-              <w:rPr>
-                <w:rFonts w:ascii="Arial"/>
-                <w:i w:val="false"/>
-                <w:b w:val="false"/>
-                <w:u w:val="none"/>
+            <w:tcBorders/>
+            <w:shd w:val="clear" w:color="auto" w:fill="FFFFFF"/>
+            <w:tcMar>
+              <w:top w:w="0" w:type="dxa"/>
+              <w:bottom w:w="0" w:type="dxa"/>
+              <w:left w:w="0" w:type="dxa"/>
+              <w:right w:w="0" w:type="dxa"/>
+            </w:tcMar>
+            <w:vAlign w:val="center"/>
+          </w:tcPr>
+          <w:p>
+            <w:pPr>
+              <w:jc w:val="center"/>
+              <w:spacing w:after="60" w:before="60" w:line="240"/>
+              <w:ind w:firstLine="0" w:left="60" w:right="60"/>
+            </w:pPr>
+            <w:r xmlns:w="http://schemas.openxmlformats.org/wordprocessingml/2006/main" xmlns:wp="http://schemas.openxmlformats.org/drawingml/2006/wordprocessingDrawing" xmlns:r="http://schemas.openxmlformats.org/officeDocument/2006/relationships" xmlns:w14="http://schemas.microsoft.com/office/word/2010/wordml">
+              <w:rPr>
+                <w:rFonts w:ascii="Arial" w:hAnsi="Arial" w:eastAsia="Arial" w:cs="Arial"/>
                 <w:sz w:val="22"/>
                 <w:szCs w:val="22"/>
                 <w:color w:val="000000"/>
@@ -473,40 +342,25 @@
         </w:tc>
         <w:tc>
           <w:tcPr>
-            <w:tcBorders>
-              <w:bottom w:val="single" w:sz="8" w:space="0" w:color="666666"/>
-              <w:top w:val="single" w:sz="8" w:space="0" w:color="666666"/>
-              <w:left w:val="single" w:sz="8" w:space="0" w:color="666666"/>
-              <w:right w:val="single" w:sz="8" w:space="0" w:color="666666"/>
-            </w:tcBorders>
-            <w:shd w:val="clear" w:color="auto" w:fill="FFFFFF"/>
-            <w:tcMar>
-              <w:top w:w="0" w:type="dxa"/>
-              <w:bottom w:w="0" w:type="dxa"/>
-              <w:left w:w="0" w:type="dxa"/>
-              <w:right w:w="0" w:type="dxa"/>
-            </w:tcMar>
-            <w:vAlign w:val="center"/>
-          </w:tcPr>
-          <w:p>
-            <w:pPr>
-              <w:jc w:val="center"/>
-              <w:keepNext/>
-              <w:pBdr>
-                <w:bottom w:val="none" w:sz="0" w:space="0" w:color="000000"/>
-                <w:top w:val="none" w:sz="0" w:space="0" w:color="000000"/>
-                <w:left w:val="none" w:sz="0" w:space="0" w:color="000000"/>
-                <w:right w:val="none" w:sz="0" w:space="0" w:color="000000"/>
-              </w:pBdr>
-              <w:spacing w:after="60" w:before="60" w:line="240"/>
-              <w:ind w:firstLine="0" w:left="60" w:right="60"/>
-            </w:pPr>
-            <w:r>
-              <w:rPr>
-                <w:rFonts w:ascii="Arial"/>
-                <w:i w:val="false"/>
-                <w:b w:val="false"/>
-                <w:u w:val="none"/>
+            <w:tcBorders/>
+            <w:shd w:val="clear" w:color="auto" w:fill="FFFFFF"/>
+            <w:tcMar>
+              <w:top w:w="0" w:type="dxa"/>
+              <w:bottom w:w="0" w:type="dxa"/>
+              <w:left w:w="0" w:type="dxa"/>
+              <w:right w:w="0" w:type="dxa"/>
+            </w:tcMar>
+            <w:vAlign w:val="center"/>
+          </w:tcPr>
+          <w:p>
+            <w:pPr>
+              <w:jc w:val="center"/>
+              <w:spacing w:after="60" w:before="60" w:line="240"/>
+              <w:ind w:firstLine="0" w:left="60" w:right="60"/>
+            </w:pPr>
+            <w:r xmlns:w="http://schemas.openxmlformats.org/wordprocessingml/2006/main" xmlns:wp="http://schemas.openxmlformats.org/drawingml/2006/wordprocessingDrawing" xmlns:r="http://schemas.openxmlformats.org/officeDocument/2006/relationships" xmlns:w14="http://schemas.microsoft.com/office/word/2010/wordml">
+              <w:rPr>
+                <w:rFonts w:ascii="Arial" w:hAnsi="Arial" w:eastAsia="Arial" w:cs="Arial"/>
                 <w:sz w:val="22"/>
                 <w:szCs w:val="22"/>
                 <w:color w:val="000000"/>
@@ -517,40 +371,25 @@
         </w:tc>
         <w:tc>
           <w:tcPr>
-            <w:tcBorders>
-              <w:bottom w:val="single" w:sz="8" w:space="0" w:color="666666"/>
-              <w:top w:val="single" w:sz="8" w:space="0" w:color="666666"/>
-              <w:left w:val="single" w:sz="8" w:space="0" w:color="666666"/>
-              <w:right w:val="single" w:sz="8" w:space="0" w:color="666666"/>
-            </w:tcBorders>
-            <w:shd w:val="clear" w:color="auto" w:fill="FFFFFF"/>
-            <w:tcMar>
-              <w:top w:w="0" w:type="dxa"/>
-              <w:bottom w:w="0" w:type="dxa"/>
-              <w:left w:w="0" w:type="dxa"/>
-              <w:right w:w="0" w:type="dxa"/>
-            </w:tcMar>
-            <w:vAlign w:val="center"/>
-          </w:tcPr>
-          <w:p>
-            <w:pPr>
-              <w:jc w:val="center"/>
-              <w:keepNext/>
-              <w:pBdr>
-                <w:bottom w:val="none" w:sz="0" w:space="0" w:color="000000"/>
-                <w:top w:val="none" w:sz="0" w:space="0" w:color="000000"/>
-                <w:left w:val="none" w:sz="0" w:space="0" w:color="000000"/>
-                <w:right w:val="none" w:sz="0" w:space="0" w:color="000000"/>
-              </w:pBdr>
-              <w:spacing w:after="60" w:before="60" w:line="240"/>
-              <w:ind w:firstLine="0" w:left="60" w:right="60"/>
-            </w:pPr>
-            <w:r>
-              <w:rPr>
-                <w:rFonts w:ascii="Arial"/>
-                <w:i w:val="false"/>
-                <w:b w:val="false"/>
-                <w:u w:val="none"/>
+            <w:tcBorders/>
+            <w:shd w:val="clear" w:color="auto" w:fill="FFFFFF"/>
+            <w:tcMar>
+              <w:top w:w="0" w:type="dxa"/>
+              <w:bottom w:w="0" w:type="dxa"/>
+              <w:left w:w="0" w:type="dxa"/>
+              <w:right w:w="0" w:type="dxa"/>
+            </w:tcMar>
+            <w:vAlign w:val="center"/>
+          </w:tcPr>
+          <w:p>
+            <w:pPr>
+              <w:jc w:val="center"/>
+              <w:spacing w:after="60" w:before="60" w:line="240"/>
+              <w:ind w:firstLine="0" w:left="60" w:right="60"/>
+            </w:pPr>
+            <w:r xmlns:w="http://schemas.openxmlformats.org/wordprocessingml/2006/main" xmlns:wp="http://schemas.openxmlformats.org/drawingml/2006/wordprocessingDrawing" xmlns:r="http://schemas.openxmlformats.org/officeDocument/2006/relationships" xmlns:w14="http://schemas.microsoft.com/office/word/2010/wordml">
+              <w:rPr>
+                <w:rFonts w:ascii="Arial" w:hAnsi="Arial" w:eastAsia="Arial" w:cs="Arial"/>
                 <w:sz w:val="22"/>
                 <w:szCs w:val="22"/>
                 <w:color w:val="000000"/>
@@ -565,15 +404,11 @@
           <w:cantSplit/>
           <w:trHeight w:val="493" w:hRule="auto"/>
         </w:trPr>
-        body2
         <w:tc>
           <w:tcPr>
             <w:vMerge/>
             <w:tcBorders>
               <w:bottom w:val="single" w:sz="8" w:space="0" w:color="666666"/>
-              <w:top w:val="single" w:sz="8" w:space="0" w:color="666666"/>
-              <w:left w:val="single" w:sz="8" w:space="0" w:color="666666"/>
-              <w:right w:val="single" w:sz="8" w:space="0" w:color="666666"/>
             </w:tcBorders>
             <w:shd w:val="clear" w:color="auto" w:fill="FFFFFF"/>
             <w:tcMar>
@@ -587,13 +422,6 @@
           <w:p>
             <w:pPr>
               <w:jc w:val="left"/>
-              <w:keepNext/>
-              <w:pBdr>
-                <w:bottom w:val="none" w:sz="0" w:space="0" w:color="000000"/>
-                <w:top w:val="none" w:sz="0" w:space="0" w:color="000000"/>
-                <w:left w:val="none" w:sz="0" w:space="0" w:color="000000"/>
-                <w:right w:val="none" w:sz="0" w:space="0" w:color="000000"/>
-              </w:pBdr>
               <w:spacing w:after="60" w:before="60" w:line="240"/>
               <w:ind w:firstLine="0" w:left="60" w:right="60"/>
             </w:pPr>
@@ -603,9 +431,6 @@
           <w:tcPr>
             <w:tcBorders>
               <w:bottom w:val="single" w:sz="8" w:space="0" w:color="666666"/>
-              <w:top w:val="single" w:sz="8" w:space="0" w:color="666666"/>
-              <w:left w:val="single" w:sz="8" w:space="0" w:color="666666"/>
-              <w:right w:val="single" w:sz="8" w:space="0" w:color="666666"/>
             </w:tcBorders>
             <w:shd w:val="clear" w:color="auto" w:fill="FFFFFF"/>
             <w:tcMar>
@@ -619,22 +444,12 @@
           <w:p>
             <w:pPr>
               <w:jc w:val="left"/>
-              <w:keepNext/>
-              <w:pBdr>
-                <w:bottom w:val="none" w:sz="0" w:space="0" w:color="000000"/>
-                <w:top w:val="none" w:sz="0" w:space="0" w:color="000000"/>
-                <w:left w:val="none" w:sz="0" w:space="0" w:color="000000"/>
-                <w:right w:val="none" w:sz="0" w:space="0" w:color="000000"/>
-              </w:pBdr>
-              <w:spacing w:after="60" w:before="60" w:line="240"/>
-              <w:ind w:firstLine="0" w:left="60" w:right="60"/>
-            </w:pPr>
-            <w:r>
-              <w:rPr>
-                <w:rFonts w:ascii="Arial"/>
-                <w:i w:val="false"/>
-                <w:b w:val="false"/>
-                <w:u w:val="none"/>
+              <w:spacing w:after="60" w:before="60" w:line="240"/>
+              <w:ind w:firstLine="0" w:left="60" w:right="60"/>
+            </w:pPr>
+            <w:r xmlns:w="http://schemas.openxmlformats.org/wordprocessingml/2006/main" xmlns:wp="http://schemas.openxmlformats.org/drawingml/2006/wordprocessingDrawing" xmlns:r="http://schemas.openxmlformats.org/officeDocument/2006/relationships" xmlns:w14="http://schemas.microsoft.com/office/word/2010/wordml">
+              <w:rPr>
+                <w:rFonts w:ascii="Arial" w:hAnsi="Arial" w:eastAsia="Arial" w:cs="Arial"/>
                 <w:sz w:val="22"/>
                 <w:szCs w:val="22"/>
                 <w:color w:val="000000"/>
@@ -647,38 +462,25 @@
           <w:tcPr>
             <w:tcBorders>
               <w:bottom w:val="single" w:sz="8" w:space="0" w:color="666666"/>
-              <w:top w:val="single" w:sz="8" w:space="0" w:color="666666"/>
-              <w:left w:val="single" w:sz="8" w:space="0" w:color="666666"/>
-              <w:right w:val="single" w:sz="8" w:space="0" w:color="666666"/>
-            </w:tcBorders>
-            <w:shd w:val="clear" w:color="auto" w:fill="FFFFFF"/>
-            <w:tcMar>
-              <w:top w:w="0" w:type="dxa"/>
-              <w:bottom w:w="0" w:type="dxa"/>
-              <w:left w:w="0" w:type="dxa"/>
-              <w:right w:w="0" w:type="dxa"/>
-            </w:tcMar>
-            <w:vAlign w:val="center"/>
-          </w:tcPr>
-          <w:p>
-            <w:pPr>
-              <w:jc w:val="center"/>
-              <w:keepNext/>
-              <w:pBdr>
-                <w:bottom w:val="none" w:sz="0" w:space="0" w:color="000000"/>
-                <w:top w:val="none" w:sz="0" w:space="0" w:color="000000"/>
-                <w:left w:val="none" w:sz="0" w:space="0" w:color="000000"/>
-                <w:right w:val="none" w:sz="0" w:space="0" w:color="000000"/>
-              </w:pBdr>
-              <w:spacing w:after="60" w:before="60" w:line="240"/>
-              <w:ind w:firstLine="0" w:left="60" w:right="60"/>
-            </w:pPr>
-            <w:r>
-              <w:rPr>
-                <w:rFonts w:ascii="Arial"/>
-                <w:i w:val="false"/>
-                <w:b w:val="false"/>
-                <w:u w:val="none"/>
+            </w:tcBorders>
+            <w:shd w:val="clear" w:color="auto" w:fill="FFFFFF"/>
+            <w:tcMar>
+              <w:top w:w="0" w:type="dxa"/>
+              <w:bottom w:w="0" w:type="dxa"/>
+              <w:left w:w="0" w:type="dxa"/>
+              <w:right w:w="0" w:type="dxa"/>
+            </w:tcMar>
+            <w:vAlign w:val="center"/>
+          </w:tcPr>
+          <w:p>
+            <w:pPr>
+              <w:jc w:val="center"/>
+              <w:spacing w:after="60" w:before="60" w:line="240"/>
+              <w:ind w:firstLine="0" w:left="60" w:right="60"/>
+            </w:pPr>
+            <w:r xmlns:w="http://schemas.openxmlformats.org/wordprocessingml/2006/main" xmlns:wp="http://schemas.openxmlformats.org/drawingml/2006/wordprocessingDrawing" xmlns:r="http://schemas.openxmlformats.org/officeDocument/2006/relationships" xmlns:w14="http://schemas.microsoft.com/office/word/2010/wordml">
+              <w:rPr>
+                <w:rFonts w:ascii="Arial" w:hAnsi="Arial" w:eastAsia="Arial" w:cs="Arial"/>
                 <w:sz w:val="22"/>
                 <w:szCs w:val="22"/>
                 <w:color w:val="000000"/>
@@ -691,38 +493,25 @@
           <w:tcPr>
             <w:tcBorders>
               <w:bottom w:val="single" w:sz="8" w:space="0" w:color="666666"/>
-              <w:top w:val="single" w:sz="8" w:space="0" w:color="666666"/>
-              <w:left w:val="single" w:sz="8" w:space="0" w:color="666666"/>
-              <w:right w:val="single" w:sz="8" w:space="0" w:color="666666"/>
-            </w:tcBorders>
-            <w:shd w:val="clear" w:color="auto" w:fill="FFFFFF"/>
-            <w:tcMar>
-              <w:top w:w="0" w:type="dxa"/>
-              <w:bottom w:w="0" w:type="dxa"/>
-              <w:left w:w="0" w:type="dxa"/>
-              <w:right w:w="0" w:type="dxa"/>
-            </w:tcMar>
-            <w:vAlign w:val="center"/>
-          </w:tcPr>
-          <w:p>
-            <w:pPr>
-              <w:jc w:val="center"/>
-              <w:keepNext/>
-              <w:pBdr>
-                <w:bottom w:val="none" w:sz="0" w:space="0" w:color="000000"/>
-                <w:top w:val="none" w:sz="0" w:space="0" w:color="000000"/>
-                <w:left w:val="none" w:sz="0" w:space="0" w:color="000000"/>
-                <w:right w:val="none" w:sz="0" w:space="0" w:color="000000"/>
-              </w:pBdr>
-              <w:spacing w:after="60" w:before="60" w:line="240"/>
-              <w:ind w:firstLine="0" w:left="60" w:right="60"/>
-            </w:pPr>
-            <w:r>
-              <w:rPr>
-                <w:rFonts w:ascii="Arial"/>
-                <w:i w:val="false"/>
-                <w:b w:val="false"/>
-                <w:u w:val="none"/>
+            </w:tcBorders>
+            <w:shd w:val="clear" w:color="auto" w:fill="FFFFFF"/>
+            <w:tcMar>
+              <w:top w:w="0" w:type="dxa"/>
+              <w:bottom w:w="0" w:type="dxa"/>
+              <w:left w:w="0" w:type="dxa"/>
+              <w:right w:w="0" w:type="dxa"/>
+            </w:tcMar>
+            <w:vAlign w:val="center"/>
+          </w:tcPr>
+          <w:p>
+            <w:pPr>
+              <w:jc w:val="center"/>
+              <w:spacing w:after="60" w:before="60" w:line="240"/>
+              <w:ind w:firstLine="0" w:left="60" w:right="60"/>
+            </w:pPr>
+            <w:r xmlns:w="http://schemas.openxmlformats.org/wordprocessingml/2006/main" xmlns:wp="http://schemas.openxmlformats.org/drawingml/2006/wordprocessingDrawing" xmlns:r="http://schemas.openxmlformats.org/officeDocument/2006/relationships" xmlns:w14="http://schemas.microsoft.com/office/word/2010/wordml">
+              <w:rPr>
+                <w:rFonts w:ascii="Arial" w:hAnsi="Arial" w:eastAsia="Arial" w:cs="Arial"/>
                 <w:sz w:val="22"/>
                 <w:szCs w:val="22"/>
                 <w:color w:val="000000"/>
@@ -735,38 +524,25 @@
           <w:tcPr>
             <w:tcBorders>
               <w:bottom w:val="single" w:sz="8" w:space="0" w:color="666666"/>
-              <w:top w:val="single" w:sz="8" w:space="0" w:color="666666"/>
-              <w:left w:val="single" w:sz="8" w:space="0" w:color="666666"/>
-              <w:right w:val="single" w:sz="8" w:space="0" w:color="666666"/>
-            </w:tcBorders>
-            <w:shd w:val="clear" w:color="auto" w:fill="FFFFFF"/>
-            <w:tcMar>
-              <w:top w:w="0" w:type="dxa"/>
-              <w:bottom w:w="0" w:type="dxa"/>
-              <w:left w:w="0" w:type="dxa"/>
-              <w:right w:w="0" w:type="dxa"/>
-            </w:tcMar>
-            <w:vAlign w:val="center"/>
-          </w:tcPr>
-          <w:p>
-            <w:pPr>
-              <w:jc w:val="center"/>
-              <w:keepNext/>
-              <w:pBdr>
-                <w:bottom w:val="none" w:sz="0" w:space="0" w:color="000000"/>
-                <w:top w:val="none" w:sz="0" w:space="0" w:color="000000"/>
-                <w:left w:val="none" w:sz="0" w:space="0" w:color="000000"/>
-                <w:right w:val="none" w:sz="0" w:space="0" w:color="000000"/>
-              </w:pBdr>
-              <w:spacing w:after="60" w:before="60" w:line="240"/>
-              <w:ind w:firstLine="0" w:left="60" w:right="60"/>
-            </w:pPr>
-            <w:r>
-              <w:rPr>
-                <w:rFonts w:ascii="Arial"/>
-                <w:i w:val="false"/>
-                <w:b w:val="false"/>
-                <w:u w:val="none"/>
+            </w:tcBorders>
+            <w:shd w:val="clear" w:color="auto" w:fill="FFFFFF"/>
+            <w:tcMar>
+              <w:top w:w="0" w:type="dxa"/>
+              <w:bottom w:w="0" w:type="dxa"/>
+              <w:left w:w="0" w:type="dxa"/>
+              <w:right w:w="0" w:type="dxa"/>
+            </w:tcMar>
+            <w:vAlign w:val="center"/>
+          </w:tcPr>
+          <w:p>
+            <w:pPr>
+              <w:jc w:val="center"/>
+              <w:spacing w:after="60" w:before="60" w:line="240"/>
+              <w:ind w:firstLine="0" w:left="60" w:right="60"/>
+            </w:pPr>
+            <w:r xmlns:w="http://schemas.openxmlformats.org/wordprocessingml/2006/main" xmlns:wp="http://schemas.openxmlformats.org/drawingml/2006/wordprocessingDrawing" xmlns:r="http://schemas.openxmlformats.org/officeDocument/2006/relationships" xmlns:w14="http://schemas.microsoft.com/office/word/2010/wordml">
+              <w:rPr>
+                <w:rFonts w:ascii="Arial" w:hAnsi="Arial" w:eastAsia="Arial" w:cs="Arial"/>
                 <w:sz w:val="22"/>
                 <w:szCs w:val="22"/>
                 <w:color w:val="000000"/>
@@ -779,38 +555,25 @@
           <w:tcPr>
             <w:tcBorders>
               <w:bottom w:val="single" w:sz="8" w:space="0" w:color="666666"/>
-              <w:top w:val="single" w:sz="8" w:space="0" w:color="666666"/>
-              <w:left w:val="single" w:sz="8" w:space="0" w:color="666666"/>
-              <w:right w:val="single" w:sz="8" w:space="0" w:color="666666"/>
-            </w:tcBorders>
-            <w:shd w:val="clear" w:color="auto" w:fill="FFFFFF"/>
-            <w:tcMar>
-              <w:top w:w="0" w:type="dxa"/>
-              <w:bottom w:w="0" w:type="dxa"/>
-              <w:left w:w="0" w:type="dxa"/>
-              <w:right w:w="0" w:type="dxa"/>
-            </w:tcMar>
-            <w:vAlign w:val="center"/>
-          </w:tcPr>
-          <w:p>
-            <w:pPr>
-              <w:jc w:val="center"/>
-              <w:keepNext/>
-              <w:pBdr>
-                <w:bottom w:val="none" w:sz="0" w:space="0" w:color="000000"/>
-                <w:top w:val="none" w:sz="0" w:space="0" w:color="000000"/>
-                <w:left w:val="none" w:sz="0" w:space="0" w:color="000000"/>
-                <w:right w:val="none" w:sz="0" w:space="0" w:color="000000"/>
-              </w:pBdr>
-              <w:spacing w:after="60" w:before="60" w:line="240"/>
-              <w:ind w:firstLine="0" w:left="60" w:right="60"/>
-            </w:pPr>
-            <w:r>
-              <w:rPr>
-                <w:rFonts w:ascii="Arial"/>
-                <w:i w:val="false"/>
-                <w:b w:val="false"/>
-                <w:u w:val="none"/>
+            </w:tcBorders>
+            <w:shd w:val="clear" w:color="auto" w:fill="FFFFFF"/>
+            <w:tcMar>
+              <w:top w:w="0" w:type="dxa"/>
+              <w:bottom w:w="0" w:type="dxa"/>
+              <w:left w:w="0" w:type="dxa"/>
+              <w:right w:w="0" w:type="dxa"/>
+            </w:tcMar>
+            <w:vAlign w:val="center"/>
+          </w:tcPr>
+          <w:p>
+            <w:pPr>
+              <w:jc w:val="center"/>
+              <w:spacing w:after="60" w:before="60" w:line="240"/>
+              <w:ind w:firstLine="0" w:left="60" w:right="60"/>
+            </w:pPr>
+            <w:r xmlns:w="http://schemas.openxmlformats.org/wordprocessingml/2006/main" xmlns:wp="http://schemas.openxmlformats.org/drawingml/2006/wordprocessingDrawing" xmlns:r="http://schemas.openxmlformats.org/officeDocument/2006/relationships" xmlns:w14="http://schemas.microsoft.com/office/word/2010/wordml">
+              <w:rPr>
+                <w:rFonts w:ascii="Arial" w:hAnsi="Arial" w:eastAsia="Arial" w:cs="Arial"/>
                 <w:sz w:val="22"/>
                 <w:szCs w:val="22"/>
                 <w:color w:val="000000"/>
@@ -825,15 +588,12 @@
           <w:cantSplit/>
           <w:trHeight w:val="510" w:hRule="auto"/>
         </w:trPr>
-        body3
         <w:tc>
           <w:tcPr>
             <w:vMerge w:val="restart"/>
             <w:tcBorders>
               <w:bottom w:val="single" w:sz="8" w:space="0" w:color="666666"/>
               <w:top w:val="single" w:sz="8" w:space="0" w:color="666666"/>
-              <w:left w:val="single" w:sz="8" w:space="0" w:color="666666"/>
-              <w:right w:val="single" w:sz="8" w:space="0" w:color="666666"/>
             </w:tcBorders>
             <w:shd w:val="clear" w:color="auto" w:fill="FFFFFF"/>
             <w:tcMar>
@@ -847,22 +607,12 @@
           <w:p>
             <w:pPr>
               <w:jc w:val="left"/>
-              <w:keepNext/>
-              <w:pBdr>
-                <w:bottom w:val="none" w:sz="0" w:space="0" w:color="000000"/>
-                <w:top w:val="none" w:sz="0" w:space="0" w:color="000000"/>
-                <w:left w:val="none" w:sz="0" w:space="0" w:color="000000"/>
-                <w:right w:val="none" w:sz="0" w:space="0" w:color="000000"/>
-              </w:pBdr>
-              <w:spacing w:after="60" w:before="60" w:line="240"/>
-              <w:ind w:firstLine="0" w:left="60" w:right="60"/>
-            </w:pPr>
-            <w:r>
-              <w:rPr>
-                <w:rFonts w:ascii="Arial"/>
-                <w:i w:val="false"/>
-                <w:b w:val="false"/>
-                <w:u w:val="none"/>
+              <w:spacing w:after="60" w:before="60" w:line="240"/>
+              <w:ind w:firstLine="0" w:left="60" w:right="60"/>
+            </w:pPr>
+            <w:r xmlns:w="http://schemas.openxmlformats.org/wordprocessingml/2006/main" xmlns:wp="http://schemas.openxmlformats.org/drawingml/2006/wordprocessingDrawing" xmlns:r="http://schemas.openxmlformats.org/officeDocument/2006/relationships" xmlns:w14="http://schemas.microsoft.com/office/word/2010/wordml">
+              <w:rPr>
+                <w:rFonts w:ascii="Arial" w:hAnsi="Arial" w:eastAsia="Arial" w:cs="Arial"/>
                 <w:sz w:val="22"/>
                 <w:szCs w:val="22"/>
                 <w:color w:val="000000"/>
@@ -874,10 +624,7 @@
         <w:tc>
           <w:tcPr>
             <w:tcBorders>
-              <w:bottom w:val="single" w:sz="8" w:space="0" w:color="666666"/>
               <w:top w:val="single" w:sz="8" w:space="0" w:color="666666"/>
-              <w:left w:val="single" w:sz="8" w:space="0" w:color="666666"/>
-              <w:right w:val="single" w:sz="8" w:space="0" w:color="666666"/>
             </w:tcBorders>
             <w:shd w:val="clear" w:color="auto" w:fill="FFFFFF"/>
             <w:tcMar>
@@ -891,22 +638,12 @@
           <w:p>
             <w:pPr>
               <w:jc w:val="left"/>
-              <w:keepNext/>
-              <w:pBdr>
-                <w:bottom w:val="none" w:sz="0" w:space="0" w:color="000000"/>
-                <w:top w:val="none" w:sz="0" w:space="0" w:color="000000"/>
-                <w:left w:val="none" w:sz="0" w:space="0" w:color="000000"/>
-                <w:right w:val="none" w:sz="0" w:space="0" w:color="000000"/>
-              </w:pBdr>
-              <w:spacing w:after="60" w:before="60" w:line="240"/>
-              <w:ind w:firstLine="0" w:left="60" w:right="60"/>
-            </w:pPr>
-            <w:r>
-              <w:rPr>
-                <w:rFonts w:ascii="Arial"/>
-                <w:i w:val="false"/>
-                <w:b w:val="false"/>
-                <w:u w:val="none"/>
+              <w:spacing w:after="60" w:before="60" w:line="240"/>
+              <w:ind w:firstLine="0" w:left="60" w:right="60"/>
+            </w:pPr>
+            <w:r xmlns:w="http://schemas.openxmlformats.org/wordprocessingml/2006/main" xmlns:wp="http://schemas.openxmlformats.org/drawingml/2006/wordprocessingDrawing" xmlns:r="http://schemas.openxmlformats.org/officeDocument/2006/relationships" xmlns:w14="http://schemas.microsoft.com/office/word/2010/wordml">
+              <w:rPr>
+                <w:rFonts w:ascii="Arial" w:hAnsi="Arial" w:eastAsia="Arial" w:cs="Arial"/>
                 <w:sz w:val="22"/>
                 <w:szCs w:val="22"/>
                 <w:color w:val="000000"/>
@@ -918,39 +655,26 @@
         <w:tc>
           <w:tcPr>
             <w:tcBorders>
-              <w:bottom w:val="single" w:sz="8" w:space="0" w:color="666666"/>
               <w:top w:val="single" w:sz="8" w:space="0" w:color="666666"/>
-              <w:left w:val="single" w:sz="8" w:space="0" w:color="666666"/>
-              <w:right w:val="single" w:sz="8" w:space="0" w:color="666666"/>
-            </w:tcBorders>
-            <w:shd w:val="clear" w:color="auto" w:fill="FFFFFF"/>
-            <w:tcMar>
-              <w:top w:w="0" w:type="dxa"/>
-              <w:bottom w:w="0" w:type="dxa"/>
-              <w:left w:w="0" w:type="dxa"/>
-              <w:right w:w="0" w:type="dxa"/>
-            </w:tcMar>
-            <w:vAlign w:val="center"/>
-          </w:tcPr>
-          <w:p>
-            <w:pPr>
-              <w:jc w:val="center"/>
-              <w:keepNext/>
-              <w:pBdr>
-                <w:bottom w:val="none" w:sz="0" w:space="0" w:color="000000"/>
-                <w:top w:val="none" w:sz="0" w:space="0" w:color="000000"/>
-                <w:left w:val="none" w:sz="0" w:space="0" w:color="000000"/>
-                <w:right w:val="none" w:sz="0" w:space="0" w:color="000000"/>
-              </w:pBdr>
-              <w:spacing w:after="60" w:before="60" w:line="240"/>
-              <w:ind w:firstLine="0" w:left="60" w:right="60"/>
-            </w:pPr>
-            <w:r>
-              <w:rPr>
-                <w:rFonts w:ascii="Arial"/>
-                <w:i w:val="false"/>
-                <w:b w:val="false"/>
-                <w:u w:val="none"/>
+            </w:tcBorders>
+            <w:shd w:val="clear" w:color="auto" w:fill="FFFFFF"/>
+            <w:tcMar>
+              <w:top w:w="0" w:type="dxa"/>
+              <w:bottom w:w="0" w:type="dxa"/>
+              <w:left w:w="0" w:type="dxa"/>
+              <w:right w:w="0" w:type="dxa"/>
+            </w:tcMar>
+            <w:vAlign w:val="center"/>
+          </w:tcPr>
+          <w:p>
+            <w:pPr>
+              <w:jc w:val="center"/>
+              <w:spacing w:after="60" w:before="60" w:line="240"/>
+              <w:ind w:firstLine="0" w:left="60" w:right="60"/>
+            </w:pPr>
+            <w:r xmlns:w="http://schemas.openxmlformats.org/wordprocessingml/2006/main" xmlns:wp="http://schemas.openxmlformats.org/drawingml/2006/wordprocessingDrawing" xmlns:r="http://schemas.openxmlformats.org/officeDocument/2006/relationships" xmlns:w14="http://schemas.microsoft.com/office/word/2010/wordml">
+              <w:rPr>
+                <w:rFonts w:ascii="Arial" w:hAnsi="Arial" w:eastAsia="Arial" w:cs="Arial"/>
                 <w:sz w:val="22"/>
                 <w:szCs w:val="22"/>
                 <w:color w:val="000000"/>
@@ -962,39 +686,26 @@
         <w:tc>
           <w:tcPr>
             <w:tcBorders>
-              <w:bottom w:val="single" w:sz="8" w:space="0" w:color="666666"/>
               <w:top w:val="single" w:sz="8" w:space="0" w:color="666666"/>
-              <w:left w:val="single" w:sz="8" w:space="0" w:color="666666"/>
-              <w:right w:val="single" w:sz="8" w:space="0" w:color="666666"/>
-            </w:tcBorders>
-            <w:shd w:val="clear" w:color="auto" w:fill="FFFFFF"/>
-            <w:tcMar>
-              <w:top w:w="0" w:type="dxa"/>
-              <w:bottom w:w="0" w:type="dxa"/>
-              <w:left w:w="0" w:type="dxa"/>
-              <w:right w:w="0" w:type="dxa"/>
-            </w:tcMar>
-            <w:vAlign w:val="center"/>
-          </w:tcPr>
-          <w:p>
-            <w:pPr>
-              <w:jc w:val="center"/>
-              <w:keepNext/>
-              <w:pBdr>
-                <w:bottom w:val="none" w:sz="0" w:space="0" w:color="000000"/>
-                <w:top w:val="none" w:sz="0" w:space="0" w:color="000000"/>
-                <w:left w:val="none" w:sz="0" w:space="0" w:color="000000"/>
-                <w:right w:val="none" w:sz="0" w:space="0" w:color="000000"/>
-              </w:pBdr>
-              <w:spacing w:after="60" w:before="60" w:line="240"/>
-              <w:ind w:firstLine="0" w:left="60" w:right="60"/>
-            </w:pPr>
-            <w:r>
-              <w:rPr>
-                <w:rFonts w:ascii="Arial"/>
-                <w:i w:val="false"/>
-                <w:b w:val="false"/>
-                <w:u w:val="none"/>
+            </w:tcBorders>
+            <w:shd w:val="clear" w:color="auto" w:fill="FFFFFF"/>
+            <w:tcMar>
+              <w:top w:w="0" w:type="dxa"/>
+              <w:bottom w:w="0" w:type="dxa"/>
+              <w:left w:w="0" w:type="dxa"/>
+              <w:right w:w="0" w:type="dxa"/>
+            </w:tcMar>
+            <w:vAlign w:val="center"/>
+          </w:tcPr>
+          <w:p>
+            <w:pPr>
+              <w:jc w:val="center"/>
+              <w:spacing w:after="60" w:before="60" w:line="240"/>
+              <w:ind w:firstLine="0" w:left="60" w:right="60"/>
+            </w:pPr>
+            <w:r xmlns:w="http://schemas.openxmlformats.org/wordprocessingml/2006/main" xmlns:wp="http://schemas.openxmlformats.org/drawingml/2006/wordprocessingDrawing" xmlns:r="http://schemas.openxmlformats.org/officeDocument/2006/relationships" xmlns:w14="http://schemas.microsoft.com/office/word/2010/wordml">
+              <w:rPr>
+                <w:rFonts w:ascii="Arial" w:hAnsi="Arial" w:eastAsia="Arial" w:cs="Arial"/>
                 <w:sz w:val="22"/>
                 <w:szCs w:val="22"/>
                 <w:color w:val="000000"/>
@@ -1006,39 +717,26 @@
         <w:tc>
           <w:tcPr>
             <w:tcBorders>
-              <w:bottom w:val="single" w:sz="8" w:space="0" w:color="666666"/>
               <w:top w:val="single" w:sz="8" w:space="0" w:color="666666"/>
-              <w:left w:val="single" w:sz="8" w:space="0" w:color="666666"/>
-              <w:right w:val="single" w:sz="8" w:space="0" w:color="666666"/>
-            </w:tcBorders>
-            <w:shd w:val="clear" w:color="auto" w:fill="FFFFFF"/>
-            <w:tcMar>
-              <w:top w:w="0" w:type="dxa"/>
-              <w:bottom w:w="0" w:type="dxa"/>
-              <w:left w:w="0" w:type="dxa"/>
-              <w:right w:w="0" w:type="dxa"/>
-            </w:tcMar>
-            <w:vAlign w:val="center"/>
-          </w:tcPr>
-          <w:p>
-            <w:pPr>
-              <w:jc w:val="center"/>
-              <w:keepNext/>
-              <w:pBdr>
-                <w:bottom w:val="none" w:sz="0" w:space="0" w:color="000000"/>
-                <w:top w:val="none" w:sz="0" w:space="0" w:color="000000"/>
-                <w:left w:val="none" w:sz="0" w:space="0" w:color="000000"/>
-                <w:right w:val="none" w:sz="0" w:space="0" w:color="000000"/>
-              </w:pBdr>
-              <w:spacing w:after="60" w:before="60" w:line="240"/>
-              <w:ind w:firstLine="0" w:left="60" w:right="60"/>
-            </w:pPr>
-            <w:r>
-              <w:rPr>
-                <w:rFonts w:ascii="Arial"/>
-                <w:i w:val="false"/>
-                <w:b w:val="false"/>
-                <w:u w:val="none"/>
+            </w:tcBorders>
+            <w:shd w:val="clear" w:color="auto" w:fill="FFFFFF"/>
+            <w:tcMar>
+              <w:top w:w="0" w:type="dxa"/>
+              <w:bottom w:w="0" w:type="dxa"/>
+              <w:left w:w="0" w:type="dxa"/>
+              <w:right w:w="0" w:type="dxa"/>
+            </w:tcMar>
+            <w:vAlign w:val="center"/>
+          </w:tcPr>
+          <w:p>
+            <w:pPr>
+              <w:jc w:val="center"/>
+              <w:spacing w:after="60" w:before="60" w:line="240"/>
+              <w:ind w:firstLine="0" w:left="60" w:right="60"/>
+            </w:pPr>
+            <w:r xmlns:w="http://schemas.openxmlformats.org/wordprocessingml/2006/main" xmlns:wp="http://schemas.openxmlformats.org/drawingml/2006/wordprocessingDrawing" xmlns:r="http://schemas.openxmlformats.org/officeDocument/2006/relationships" xmlns:w14="http://schemas.microsoft.com/office/word/2010/wordml">
+              <w:rPr>
+                <w:rFonts w:ascii="Arial" w:hAnsi="Arial" w:eastAsia="Arial" w:cs="Arial"/>
                 <w:sz w:val="22"/>
                 <w:szCs w:val="22"/>
                 <w:color w:val="000000"/>
@@ -1050,39 +748,26 @@
         <w:tc>
           <w:tcPr>
             <w:tcBorders>
-              <w:bottom w:val="single" w:sz="8" w:space="0" w:color="666666"/>
               <w:top w:val="single" w:sz="8" w:space="0" w:color="666666"/>
-              <w:left w:val="single" w:sz="8" w:space="0" w:color="666666"/>
-              <w:right w:val="single" w:sz="8" w:space="0" w:color="666666"/>
-            </w:tcBorders>
-            <w:shd w:val="clear" w:color="auto" w:fill="FFFFFF"/>
-            <w:tcMar>
-              <w:top w:w="0" w:type="dxa"/>
-              <w:bottom w:w="0" w:type="dxa"/>
-              <w:left w:w="0" w:type="dxa"/>
-              <w:right w:w="0" w:type="dxa"/>
-            </w:tcMar>
-            <w:vAlign w:val="center"/>
-          </w:tcPr>
-          <w:p>
-            <w:pPr>
-              <w:jc w:val="center"/>
-              <w:keepNext/>
-              <w:pBdr>
-                <w:bottom w:val="none" w:sz="0" w:space="0" w:color="000000"/>
-                <w:top w:val="none" w:sz="0" w:space="0" w:color="000000"/>
-                <w:left w:val="none" w:sz="0" w:space="0" w:color="000000"/>
-                <w:right w:val="none" w:sz="0" w:space="0" w:color="000000"/>
-              </w:pBdr>
-              <w:spacing w:after="60" w:before="60" w:line="240"/>
-              <w:ind w:firstLine="0" w:left="60" w:right="60"/>
-            </w:pPr>
-            <w:r>
-              <w:rPr>
-                <w:rFonts w:ascii="Arial"/>
-                <w:i w:val="false"/>
-                <w:b w:val="false"/>
-                <w:u w:val="none"/>
+            </w:tcBorders>
+            <w:shd w:val="clear" w:color="auto" w:fill="FFFFFF"/>
+            <w:tcMar>
+              <w:top w:w="0" w:type="dxa"/>
+              <w:bottom w:w="0" w:type="dxa"/>
+              <w:left w:w="0" w:type="dxa"/>
+              <w:right w:w="0" w:type="dxa"/>
+            </w:tcMar>
+            <w:vAlign w:val="center"/>
+          </w:tcPr>
+          <w:p>
+            <w:pPr>
+              <w:jc w:val="center"/>
+              <w:spacing w:after="60" w:before="60" w:line="240"/>
+              <w:ind w:firstLine="0" w:left="60" w:right="60"/>
+            </w:pPr>
+            <w:r xmlns:w="http://schemas.openxmlformats.org/wordprocessingml/2006/main" xmlns:wp="http://schemas.openxmlformats.org/drawingml/2006/wordprocessingDrawing" xmlns:r="http://schemas.openxmlformats.org/officeDocument/2006/relationships" xmlns:w14="http://schemas.microsoft.com/office/word/2010/wordml">
+              <w:rPr>
+                <w:rFonts w:ascii="Arial" w:hAnsi="Arial" w:eastAsia="Arial" w:cs="Arial"/>
                 <w:sz w:val="22"/>
                 <w:szCs w:val="22"/>
                 <w:color w:val="000000"/>
@@ -1097,15 +782,11 @@
           <w:cantSplit/>
           <w:trHeight w:val="493" w:hRule="auto"/>
         </w:trPr>
-        body4
         <w:tc>
           <w:tcPr>
             <w:vMerge/>
             <w:tcBorders>
               <w:bottom w:val="single" w:sz="8" w:space="0" w:color="666666"/>
-              <w:top w:val="single" w:sz="8" w:space="0" w:color="666666"/>
-              <w:left w:val="single" w:sz="8" w:space="0" w:color="666666"/>
-              <w:right w:val="single" w:sz="8" w:space="0" w:color="666666"/>
             </w:tcBorders>
             <w:shd w:val="clear" w:color="auto" w:fill="FFFFFF"/>
             <w:tcMar>
@@ -1119,13 +800,6 @@
           <w:p>
             <w:pPr>
               <w:jc w:val="left"/>
-              <w:keepNext/>
-              <w:pBdr>
-                <w:bottom w:val="none" w:sz="0" w:space="0" w:color="000000"/>
-                <w:top w:val="none" w:sz="0" w:space="0" w:color="000000"/>
-                <w:left w:val="none" w:sz="0" w:space="0" w:color="000000"/>
-                <w:right w:val="none" w:sz="0" w:space="0" w:color="000000"/>
-              </w:pBdr>
               <w:spacing w:after="60" w:before="60" w:line="240"/>
               <w:ind w:firstLine="0" w:left="60" w:right="60"/>
             </w:pPr>
@@ -1135,9 +809,6 @@
           <w:tcPr>
             <w:tcBorders>
               <w:bottom w:val="single" w:sz="8" w:space="0" w:color="666666"/>
-              <w:top w:val="single" w:sz="8" w:space="0" w:color="666666"/>
-              <w:left w:val="single" w:sz="8" w:space="0" w:color="666666"/>
-              <w:right w:val="single" w:sz="8" w:space="0" w:color="666666"/>
             </w:tcBorders>
             <w:shd w:val="clear" w:color="auto" w:fill="FFFFFF"/>
             <w:tcMar>
@@ -1151,22 +822,12 @@
           <w:p>
             <w:pPr>
               <w:jc w:val="left"/>
-              <w:keepNext/>
-              <w:pBdr>
-                <w:bottom w:val="none" w:sz="0" w:space="0" w:color="000000"/>
-                <w:top w:val="none" w:sz="0" w:space="0" w:color="000000"/>
-                <w:left w:val="none" w:sz="0" w:space="0" w:color="000000"/>
-                <w:right w:val="none" w:sz="0" w:space="0" w:color="000000"/>
-              </w:pBdr>
-              <w:spacing w:after="60" w:before="60" w:line="240"/>
-              <w:ind w:firstLine="0" w:left="60" w:right="60"/>
-            </w:pPr>
-            <w:r>
-              <w:rPr>
-                <w:rFonts w:ascii="Arial"/>
-                <w:i w:val="false"/>
-                <w:b w:val="false"/>
-                <w:u w:val="none"/>
+              <w:spacing w:after="60" w:before="60" w:line="240"/>
+              <w:ind w:firstLine="0" w:left="60" w:right="60"/>
+            </w:pPr>
+            <w:r xmlns:w="http://schemas.openxmlformats.org/wordprocessingml/2006/main" xmlns:wp="http://schemas.openxmlformats.org/drawingml/2006/wordprocessingDrawing" xmlns:r="http://schemas.openxmlformats.org/officeDocument/2006/relationships" xmlns:w14="http://schemas.microsoft.com/office/word/2010/wordml">
+              <w:rPr>
+                <w:rFonts w:ascii="Arial" w:hAnsi="Arial" w:eastAsia="Arial" w:cs="Arial"/>
                 <w:sz w:val="22"/>
                 <w:szCs w:val="22"/>
                 <w:color w:val="000000"/>
@@ -1179,38 +840,25 @@
           <w:tcPr>
             <w:tcBorders>
               <w:bottom w:val="single" w:sz="8" w:space="0" w:color="666666"/>
-              <w:top w:val="single" w:sz="8" w:space="0" w:color="666666"/>
-              <w:left w:val="single" w:sz="8" w:space="0" w:color="666666"/>
-              <w:right w:val="single" w:sz="8" w:space="0" w:color="666666"/>
-            </w:tcBorders>
-            <w:shd w:val="clear" w:color="auto" w:fill="FFFFFF"/>
-            <w:tcMar>
-              <w:top w:w="0" w:type="dxa"/>
-              <w:bottom w:w="0" w:type="dxa"/>
-              <w:left w:w="0" w:type="dxa"/>
-              <w:right w:w="0" w:type="dxa"/>
-            </w:tcMar>
-            <w:vAlign w:val="center"/>
-          </w:tcPr>
-          <w:p>
-            <w:pPr>
-              <w:jc w:val="center"/>
-              <w:keepNext/>
-              <w:pBdr>
-                <w:bottom w:val="none" w:sz="0" w:space="0" w:color="000000"/>
-                <w:top w:val="none" w:sz="0" w:space="0" w:color="000000"/>
-                <w:left w:val="none" w:sz="0" w:space="0" w:color="000000"/>
-                <w:right w:val="none" w:sz="0" w:space="0" w:color="000000"/>
-              </w:pBdr>
-              <w:spacing w:after="60" w:before="60" w:line="240"/>
-              <w:ind w:firstLine="0" w:left="60" w:right="60"/>
-            </w:pPr>
-            <w:r>
-              <w:rPr>
-                <w:rFonts w:ascii="Arial"/>
-                <w:i w:val="false"/>
-                <w:b w:val="false"/>
-                <w:u w:val="none"/>
+            </w:tcBorders>
+            <w:shd w:val="clear" w:color="auto" w:fill="FFFFFF"/>
+            <w:tcMar>
+              <w:top w:w="0" w:type="dxa"/>
+              <w:bottom w:w="0" w:type="dxa"/>
+              <w:left w:w="0" w:type="dxa"/>
+              <w:right w:w="0" w:type="dxa"/>
+            </w:tcMar>
+            <w:vAlign w:val="center"/>
+          </w:tcPr>
+          <w:p>
+            <w:pPr>
+              <w:jc w:val="center"/>
+              <w:spacing w:after="60" w:before="60" w:line="240"/>
+              <w:ind w:firstLine="0" w:left="60" w:right="60"/>
+            </w:pPr>
+            <w:r xmlns:w="http://schemas.openxmlformats.org/wordprocessingml/2006/main" xmlns:wp="http://schemas.openxmlformats.org/drawingml/2006/wordprocessingDrawing" xmlns:r="http://schemas.openxmlformats.org/officeDocument/2006/relationships" xmlns:w14="http://schemas.microsoft.com/office/word/2010/wordml">
+              <w:rPr>
+                <w:rFonts w:ascii="Arial" w:hAnsi="Arial" w:eastAsia="Arial" w:cs="Arial"/>
                 <w:sz w:val="22"/>
                 <w:szCs w:val="22"/>
                 <w:color w:val="000000"/>
@@ -1223,38 +871,25 @@
           <w:tcPr>
             <w:tcBorders>
               <w:bottom w:val="single" w:sz="8" w:space="0" w:color="666666"/>
-              <w:top w:val="single" w:sz="8" w:space="0" w:color="666666"/>
-              <w:left w:val="single" w:sz="8" w:space="0" w:color="666666"/>
-              <w:right w:val="single" w:sz="8" w:space="0" w:color="666666"/>
-            </w:tcBorders>
-            <w:shd w:val="clear" w:color="auto" w:fill="FFFFFF"/>
-            <w:tcMar>
-              <w:top w:w="0" w:type="dxa"/>
-              <w:bottom w:w="0" w:type="dxa"/>
-              <w:left w:w="0" w:type="dxa"/>
-              <w:right w:w="0" w:type="dxa"/>
-            </w:tcMar>
-            <w:vAlign w:val="center"/>
-          </w:tcPr>
-          <w:p>
-            <w:pPr>
-              <w:jc w:val="center"/>
-              <w:keepNext/>
-              <w:pBdr>
-                <w:bottom w:val="none" w:sz="0" w:space="0" w:color="000000"/>
-                <w:top w:val="none" w:sz="0" w:space="0" w:color="000000"/>
-                <w:left w:val="none" w:sz="0" w:space="0" w:color="000000"/>
-                <w:right w:val="none" w:sz="0" w:space="0" w:color="000000"/>
-              </w:pBdr>
-              <w:spacing w:after="60" w:before="60" w:line="240"/>
-              <w:ind w:firstLine="0" w:left="60" w:right="60"/>
-            </w:pPr>
-            <w:r>
-              <w:rPr>
-                <w:rFonts w:ascii="Arial"/>
-                <w:i w:val="false"/>
-                <w:b w:val="false"/>
-                <w:u w:val="none"/>
+            </w:tcBorders>
+            <w:shd w:val="clear" w:color="auto" w:fill="FFFFFF"/>
+            <w:tcMar>
+              <w:top w:w="0" w:type="dxa"/>
+              <w:bottom w:w="0" w:type="dxa"/>
+              <w:left w:w="0" w:type="dxa"/>
+              <w:right w:w="0" w:type="dxa"/>
+            </w:tcMar>
+            <w:vAlign w:val="center"/>
+          </w:tcPr>
+          <w:p>
+            <w:pPr>
+              <w:jc w:val="center"/>
+              <w:spacing w:after="60" w:before="60" w:line="240"/>
+              <w:ind w:firstLine="0" w:left="60" w:right="60"/>
+            </w:pPr>
+            <w:r xmlns:w="http://schemas.openxmlformats.org/wordprocessingml/2006/main" xmlns:wp="http://schemas.openxmlformats.org/drawingml/2006/wordprocessingDrawing" xmlns:r="http://schemas.openxmlformats.org/officeDocument/2006/relationships" xmlns:w14="http://schemas.microsoft.com/office/word/2010/wordml">
+              <w:rPr>
+                <w:rFonts w:ascii="Arial" w:hAnsi="Arial" w:eastAsia="Arial" w:cs="Arial"/>
                 <w:sz w:val="22"/>
                 <w:szCs w:val="22"/>
                 <w:color w:val="000000"/>
@@ -1267,38 +902,25 @@
           <w:tcPr>
             <w:tcBorders>
               <w:bottom w:val="single" w:sz="8" w:space="0" w:color="666666"/>
-              <w:top w:val="single" w:sz="8" w:space="0" w:color="666666"/>
-              <w:left w:val="single" w:sz="8" w:space="0" w:color="666666"/>
-              <w:right w:val="single" w:sz="8" w:space="0" w:color="666666"/>
-            </w:tcBorders>
-            <w:shd w:val="clear" w:color="auto" w:fill="FFFFFF"/>
-            <w:tcMar>
-              <w:top w:w="0" w:type="dxa"/>
-              <w:bottom w:w="0" w:type="dxa"/>
-              <w:left w:w="0" w:type="dxa"/>
-              <w:right w:w="0" w:type="dxa"/>
-            </w:tcMar>
-            <w:vAlign w:val="center"/>
-          </w:tcPr>
-          <w:p>
-            <w:pPr>
-              <w:jc w:val="center"/>
-              <w:keepNext/>
-              <w:pBdr>
-                <w:bottom w:val="none" w:sz="0" w:space="0" w:color="000000"/>
-                <w:top w:val="none" w:sz="0" w:space="0" w:color="000000"/>
-                <w:left w:val="none" w:sz="0" w:space="0" w:color="000000"/>
-                <w:right w:val="none" w:sz="0" w:space="0" w:color="000000"/>
-              </w:pBdr>
-              <w:spacing w:after="60" w:before="60" w:line="240"/>
-              <w:ind w:firstLine="0" w:left="60" w:right="60"/>
-            </w:pPr>
-            <w:r>
-              <w:rPr>
-                <w:rFonts w:ascii="Arial"/>
-                <w:i w:val="false"/>
-                <w:b w:val="false"/>
-                <w:u w:val="none"/>
+            </w:tcBorders>
+            <w:shd w:val="clear" w:color="auto" w:fill="FFFFFF"/>
+            <w:tcMar>
+              <w:top w:w="0" w:type="dxa"/>
+              <w:bottom w:w="0" w:type="dxa"/>
+              <w:left w:w="0" w:type="dxa"/>
+              <w:right w:w="0" w:type="dxa"/>
+            </w:tcMar>
+            <w:vAlign w:val="center"/>
+          </w:tcPr>
+          <w:p>
+            <w:pPr>
+              <w:jc w:val="center"/>
+              <w:spacing w:after="60" w:before="60" w:line="240"/>
+              <w:ind w:firstLine="0" w:left="60" w:right="60"/>
+            </w:pPr>
+            <w:r xmlns:w="http://schemas.openxmlformats.org/wordprocessingml/2006/main" xmlns:wp="http://schemas.openxmlformats.org/drawingml/2006/wordprocessingDrawing" xmlns:r="http://schemas.openxmlformats.org/officeDocument/2006/relationships" xmlns:w14="http://schemas.microsoft.com/office/word/2010/wordml">
+              <w:rPr>
+                <w:rFonts w:ascii="Arial" w:hAnsi="Arial" w:eastAsia="Arial" w:cs="Arial"/>
                 <w:sz w:val="22"/>
                 <w:szCs w:val="22"/>
                 <w:color w:val="000000"/>
@@ -1311,38 +933,25 @@
           <w:tcPr>
             <w:tcBorders>
               <w:bottom w:val="single" w:sz="8" w:space="0" w:color="666666"/>
-              <w:top w:val="single" w:sz="8" w:space="0" w:color="666666"/>
-              <w:left w:val="single" w:sz="8" w:space="0" w:color="666666"/>
-              <w:right w:val="single" w:sz="8" w:space="0" w:color="666666"/>
-            </w:tcBorders>
-            <w:shd w:val="clear" w:color="auto" w:fill="FFFFFF"/>
-            <w:tcMar>
-              <w:top w:w="0" w:type="dxa"/>
-              <w:bottom w:w="0" w:type="dxa"/>
-              <w:left w:w="0" w:type="dxa"/>
-              <w:right w:w="0" w:type="dxa"/>
-            </w:tcMar>
-            <w:vAlign w:val="center"/>
-          </w:tcPr>
-          <w:p>
-            <w:pPr>
-              <w:jc w:val="center"/>
-              <w:keepNext/>
-              <w:pBdr>
-                <w:bottom w:val="none" w:sz="0" w:space="0" w:color="000000"/>
-                <w:top w:val="none" w:sz="0" w:space="0" w:color="000000"/>
-                <w:left w:val="none" w:sz="0" w:space="0" w:color="000000"/>
-                <w:right w:val="none" w:sz="0" w:space="0" w:color="000000"/>
-              </w:pBdr>
-              <w:spacing w:after="60" w:before="60" w:line="240"/>
-              <w:ind w:firstLine="0" w:left="60" w:right="60"/>
-            </w:pPr>
-            <w:r>
-              <w:rPr>
-                <w:rFonts w:ascii="Arial"/>
-                <w:i w:val="false"/>
-                <w:b w:val="false"/>
-                <w:u w:val="none"/>
+            </w:tcBorders>
+            <w:shd w:val="clear" w:color="auto" w:fill="FFFFFF"/>
+            <w:tcMar>
+              <w:top w:w="0" w:type="dxa"/>
+              <w:bottom w:w="0" w:type="dxa"/>
+              <w:left w:w="0" w:type="dxa"/>
+              <w:right w:w="0" w:type="dxa"/>
+            </w:tcMar>
+            <w:vAlign w:val="center"/>
+          </w:tcPr>
+          <w:p>
+            <w:pPr>
+              <w:jc w:val="center"/>
+              <w:spacing w:after="60" w:before="60" w:line="240"/>
+              <w:ind w:firstLine="0" w:left="60" w:right="60"/>
+            </w:pPr>
+            <w:r xmlns:w="http://schemas.openxmlformats.org/wordprocessingml/2006/main" xmlns:wp="http://schemas.openxmlformats.org/drawingml/2006/wordprocessingDrawing" xmlns:r="http://schemas.openxmlformats.org/officeDocument/2006/relationships" xmlns:w14="http://schemas.microsoft.com/office/word/2010/wordml">
+              <w:rPr>
+                <w:rFonts w:ascii="Arial" w:hAnsi="Arial" w:eastAsia="Arial" w:cs="Arial"/>
                 <w:sz w:val="22"/>
                 <w:szCs w:val="22"/>
                 <w:color w:val="000000"/>
@@ -1357,15 +966,12 @@
           <w:cantSplit/>
           <w:trHeight w:val="510" w:hRule="auto"/>
         </w:trPr>
-        body5
         <w:tc>
           <w:tcPr>
             <w:vMerge w:val="restart"/>
             <w:tcBorders>
               <w:bottom w:val="single" w:sz="8" w:space="0" w:color="666666"/>
               <w:top w:val="single" w:sz="8" w:space="0" w:color="666666"/>
-              <w:left w:val="single" w:sz="8" w:space="0" w:color="666666"/>
-              <w:right w:val="single" w:sz="8" w:space="0" w:color="666666"/>
             </w:tcBorders>
             <w:shd w:val="clear" w:color="auto" w:fill="FFFFFF"/>
             <w:tcMar>
@@ -1379,22 +985,12 @@
           <w:p>
             <w:pPr>
               <w:jc w:val="left"/>
-              <w:keepNext/>
-              <w:pBdr>
-                <w:bottom w:val="none" w:sz="0" w:space="0" w:color="000000"/>
-                <w:top w:val="none" w:sz="0" w:space="0" w:color="000000"/>
-                <w:left w:val="none" w:sz="0" w:space="0" w:color="000000"/>
-                <w:right w:val="none" w:sz="0" w:space="0" w:color="000000"/>
-              </w:pBdr>
-              <w:spacing w:after="60" w:before="60" w:line="240"/>
-              <w:ind w:firstLine="0" w:left="60" w:right="60"/>
-            </w:pPr>
-            <w:r>
-              <w:rPr>
-                <w:rFonts w:ascii="Arial"/>
-                <w:i w:val="false"/>
-                <w:b w:val="false"/>
-                <w:u w:val="none"/>
+              <w:spacing w:after="60" w:before="60" w:line="240"/>
+              <w:ind w:firstLine="0" w:left="60" w:right="60"/>
+            </w:pPr>
+            <w:r xmlns:w="http://schemas.openxmlformats.org/wordprocessingml/2006/main" xmlns:wp="http://schemas.openxmlformats.org/drawingml/2006/wordprocessingDrawing" xmlns:r="http://schemas.openxmlformats.org/officeDocument/2006/relationships" xmlns:w14="http://schemas.microsoft.com/office/word/2010/wordml">
+              <w:rPr>
+                <w:rFonts w:ascii="Arial" w:hAnsi="Arial" w:eastAsia="Arial" w:cs="Arial"/>
                 <w:sz w:val="22"/>
                 <w:szCs w:val="22"/>
                 <w:color w:val="000000"/>
@@ -1406,10 +1002,7 @@
         <w:tc>
           <w:tcPr>
             <w:tcBorders>
-              <w:bottom w:val="single" w:sz="8" w:space="0" w:color="666666"/>
               <w:top w:val="single" w:sz="8" w:space="0" w:color="666666"/>
-              <w:left w:val="single" w:sz="8" w:space="0" w:color="666666"/>
-              <w:right w:val="single" w:sz="8" w:space="0" w:color="666666"/>
             </w:tcBorders>
             <w:shd w:val="clear" w:color="auto" w:fill="FFFFFF"/>
             <w:tcMar>
@@ -1423,22 +1016,12 @@
           <w:p>
             <w:pPr>
               <w:jc w:val="left"/>
-              <w:keepNext/>
-              <w:pBdr>
-                <w:bottom w:val="none" w:sz="0" w:space="0" w:color="000000"/>
-                <w:top w:val="none" w:sz="0" w:space="0" w:color="000000"/>
-                <w:left w:val="none" w:sz="0" w:space="0" w:color="000000"/>
-                <w:right w:val="none" w:sz="0" w:space="0" w:color="000000"/>
-              </w:pBdr>
-              <w:spacing w:after="60" w:before="60" w:line="240"/>
-              <w:ind w:firstLine="0" w:left="60" w:right="60"/>
-            </w:pPr>
-            <w:r>
-              <w:rPr>
-                <w:rFonts w:ascii="Arial"/>
-                <w:i w:val="false"/>
-                <w:b w:val="false"/>
-                <w:u w:val="none"/>
+              <w:spacing w:after="60" w:before="60" w:line="240"/>
+              <w:ind w:firstLine="0" w:left="60" w:right="60"/>
+            </w:pPr>
+            <w:r xmlns:w="http://schemas.openxmlformats.org/wordprocessingml/2006/main" xmlns:wp="http://schemas.openxmlformats.org/drawingml/2006/wordprocessingDrawing" xmlns:r="http://schemas.openxmlformats.org/officeDocument/2006/relationships" xmlns:w14="http://schemas.microsoft.com/office/word/2010/wordml">
+              <w:rPr>
+                <w:rFonts w:ascii="Arial" w:hAnsi="Arial" w:eastAsia="Arial" w:cs="Arial"/>
                 <w:sz w:val="22"/>
                 <w:szCs w:val="22"/>
                 <w:color w:val="000000"/>
@@ -1450,39 +1033,26 @@
         <w:tc>
           <w:tcPr>
             <w:tcBorders>
-              <w:bottom w:val="single" w:sz="8" w:space="0" w:color="666666"/>
               <w:top w:val="single" w:sz="8" w:space="0" w:color="666666"/>
-              <w:left w:val="single" w:sz="8" w:space="0" w:color="666666"/>
-              <w:right w:val="single" w:sz="8" w:space="0" w:color="666666"/>
-            </w:tcBorders>
-            <w:shd w:val="clear" w:color="auto" w:fill="FFFFFF"/>
-            <w:tcMar>
-              <w:top w:w="0" w:type="dxa"/>
-              <w:bottom w:w="0" w:type="dxa"/>
-              <w:left w:w="0" w:type="dxa"/>
-              <w:right w:w="0" w:type="dxa"/>
-            </w:tcMar>
-            <w:vAlign w:val="center"/>
-          </w:tcPr>
-          <w:p>
-            <w:pPr>
-              <w:jc w:val="center"/>
-              <w:keepNext/>
-              <w:pBdr>
-                <w:bottom w:val="none" w:sz="0" w:space="0" w:color="000000"/>
-                <w:top w:val="none" w:sz="0" w:space="0" w:color="000000"/>
-                <w:left w:val="none" w:sz="0" w:space="0" w:color="000000"/>
-                <w:right w:val="none" w:sz="0" w:space="0" w:color="000000"/>
-              </w:pBdr>
-              <w:spacing w:after="60" w:before="60" w:line="240"/>
-              <w:ind w:firstLine="0" w:left="60" w:right="60"/>
-            </w:pPr>
-            <w:r>
-              <w:rPr>
-                <w:rFonts w:ascii="Arial"/>
-                <w:i w:val="false"/>
-                <w:b w:val="false"/>
-                <w:u w:val="none"/>
+            </w:tcBorders>
+            <w:shd w:val="clear" w:color="auto" w:fill="FFFFFF"/>
+            <w:tcMar>
+              <w:top w:w="0" w:type="dxa"/>
+              <w:bottom w:w="0" w:type="dxa"/>
+              <w:left w:w="0" w:type="dxa"/>
+              <w:right w:w="0" w:type="dxa"/>
+            </w:tcMar>
+            <w:vAlign w:val="center"/>
+          </w:tcPr>
+          <w:p>
+            <w:pPr>
+              <w:jc w:val="center"/>
+              <w:spacing w:after="60" w:before="60" w:line="240"/>
+              <w:ind w:firstLine="0" w:left="60" w:right="60"/>
+            </w:pPr>
+            <w:r xmlns:w="http://schemas.openxmlformats.org/wordprocessingml/2006/main" xmlns:wp="http://schemas.openxmlformats.org/drawingml/2006/wordprocessingDrawing" xmlns:r="http://schemas.openxmlformats.org/officeDocument/2006/relationships" xmlns:w14="http://schemas.microsoft.com/office/word/2010/wordml">
+              <w:rPr>
+                <w:rFonts w:ascii="Arial" w:hAnsi="Arial" w:eastAsia="Arial" w:cs="Arial"/>
                 <w:sz w:val="22"/>
                 <w:szCs w:val="22"/>
                 <w:color w:val="000000"/>
@@ -1494,39 +1064,26 @@
         <w:tc>
           <w:tcPr>
             <w:tcBorders>
-              <w:bottom w:val="single" w:sz="8" w:space="0" w:color="666666"/>
               <w:top w:val="single" w:sz="8" w:space="0" w:color="666666"/>
-              <w:left w:val="single" w:sz="8" w:space="0" w:color="666666"/>
-              <w:right w:val="single" w:sz="8" w:space="0" w:color="666666"/>
-            </w:tcBorders>
-            <w:shd w:val="clear" w:color="auto" w:fill="FFFFFF"/>
-            <w:tcMar>
-              <w:top w:w="0" w:type="dxa"/>
-              <w:bottom w:w="0" w:type="dxa"/>
-              <w:left w:w="0" w:type="dxa"/>
-              <w:right w:w="0" w:type="dxa"/>
-            </w:tcMar>
-            <w:vAlign w:val="center"/>
-          </w:tcPr>
-          <w:p>
-            <w:pPr>
-              <w:jc w:val="center"/>
-              <w:keepNext/>
-              <w:pBdr>
-                <w:bottom w:val="none" w:sz="0" w:space="0" w:color="000000"/>
-                <w:top w:val="none" w:sz="0" w:space="0" w:color="000000"/>
-                <w:left w:val="none" w:sz="0" w:space="0" w:color="000000"/>
-                <w:right w:val="none" w:sz="0" w:space="0" w:color="000000"/>
-              </w:pBdr>
-              <w:spacing w:after="60" w:before="60" w:line="240"/>
-              <w:ind w:firstLine="0" w:left="60" w:right="60"/>
-            </w:pPr>
-            <w:r>
-              <w:rPr>
-                <w:rFonts w:ascii="Arial"/>
-                <w:i w:val="false"/>
-                <w:b w:val="false"/>
-                <w:u w:val="none"/>
+            </w:tcBorders>
+            <w:shd w:val="clear" w:color="auto" w:fill="FFFFFF"/>
+            <w:tcMar>
+              <w:top w:w="0" w:type="dxa"/>
+              <w:bottom w:w="0" w:type="dxa"/>
+              <w:left w:w="0" w:type="dxa"/>
+              <w:right w:w="0" w:type="dxa"/>
+            </w:tcMar>
+            <w:vAlign w:val="center"/>
+          </w:tcPr>
+          <w:p>
+            <w:pPr>
+              <w:jc w:val="center"/>
+              <w:spacing w:after="60" w:before="60" w:line="240"/>
+              <w:ind w:firstLine="0" w:left="60" w:right="60"/>
+            </w:pPr>
+            <w:r xmlns:w="http://schemas.openxmlformats.org/wordprocessingml/2006/main" xmlns:wp="http://schemas.openxmlformats.org/drawingml/2006/wordprocessingDrawing" xmlns:r="http://schemas.openxmlformats.org/officeDocument/2006/relationships" xmlns:w14="http://schemas.microsoft.com/office/word/2010/wordml">
+              <w:rPr>
+                <w:rFonts w:ascii="Arial" w:hAnsi="Arial" w:eastAsia="Arial" w:cs="Arial"/>
                 <w:sz w:val="22"/>
                 <w:szCs w:val="22"/>
                 <w:color w:val="000000"/>
@@ -1538,39 +1095,26 @@
         <w:tc>
           <w:tcPr>
             <w:tcBorders>
-              <w:bottom w:val="single" w:sz="8" w:space="0" w:color="666666"/>
               <w:top w:val="single" w:sz="8" w:space="0" w:color="666666"/>
-              <w:left w:val="single" w:sz="8" w:space="0" w:color="666666"/>
-              <w:right w:val="single" w:sz="8" w:space="0" w:color="666666"/>
-            </w:tcBorders>
-            <w:shd w:val="clear" w:color="auto" w:fill="FFFFFF"/>
-            <w:tcMar>
-              <w:top w:w="0" w:type="dxa"/>
-              <w:bottom w:w="0" w:type="dxa"/>
-              <w:left w:w="0" w:type="dxa"/>
-              <w:right w:w="0" w:type="dxa"/>
-            </w:tcMar>
-            <w:vAlign w:val="center"/>
-          </w:tcPr>
-          <w:p>
-            <w:pPr>
-              <w:jc w:val="center"/>
-              <w:keepNext/>
-              <w:pBdr>
-                <w:bottom w:val="none" w:sz="0" w:space="0" w:color="000000"/>
-                <w:top w:val="none" w:sz="0" w:space="0" w:color="000000"/>
-                <w:left w:val="none" w:sz="0" w:space="0" w:color="000000"/>
-                <w:right w:val="none" w:sz="0" w:space="0" w:color="000000"/>
-              </w:pBdr>
-              <w:spacing w:after="60" w:before="60" w:line="240"/>
-              <w:ind w:firstLine="0" w:left="60" w:right="60"/>
-            </w:pPr>
-            <w:r>
-              <w:rPr>
-                <w:rFonts w:ascii="Arial"/>
-                <w:i w:val="false"/>
-                <w:b w:val="false"/>
-                <w:u w:val="none"/>
+            </w:tcBorders>
+            <w:shd w:val="clear" w:color="auto" w:fill="FFFFFF"/>
+            <w:tcMar>
+              <w:top w:w="0" w:type="dxa"/>
+              <w:bottom w:w="0" w:type="dxa"/>
+              <w:left w:w="0" w:type="dxa"/>
+              <w:right w:w="0" w:type="dxa"/>
+            </w:tcMar>
+            <w:vAlign w:val="center"/>
+          </w:tcPr>
+          <w:p>
+            <w:pPr>
+              <w:jc w:val="center"/>
+              <w:spacing w:after="60" w:before="60" w:line="240"/>
+              <w:ind w:firstLine="0" w:left="60" w:right="60"/>
+            </w:pPr>
+            <w:r xmlns:w="http://schemas.openxmlformats.org/wordprocessingml/2006/main" xmlns:wp="http://schemas.openxmlformats.org/drawingml/2006/wordprocessingDrawing" xmlns:r="http://schemas.openxmlformats.org/officeDocument/2006/relationships" xmlns:w14="http://schemas.microsoft.com/office/word/2010/wordml">
+              <w:rPr>
+                <w:rFonts w:ascii="Arial" w:hAnsi="Arial" w:eastAsia="Arial" w:cs="Arial"/>
                 <w:sz w:val="22"/>
                 <w:szCs w:val="22"/>
                 <w:color w:val="000000"/>
@@ -1582,39 +1126,26 @@
         <w:tc>
           <w:tcPr>
             <w:tcBorders>
-              <w:bottom w:val="single" w:sz="8" w:space="0" w:color="666666"/>
               <w:top w:val="single" w:sz="8" w:space="0" w:color="666666"/>
-              <w:left w:val="single" w:sz="8" w:space="0" w:color="666666"/>
-              <w:right w:val="single" w:sz="8" w:space="0" w:color="666666"/>
-            </w:tcBorders>
-            <w:shd w:val="clear" w:color="auto" w:fill="FFFFFF"/>
-            <w:tcMar>
-              <w:top w:w="0" w:type="dxa"/>
-              <w:bottom w:w="0" w:type="dxa"/>
-              <w:left w:w="0" w:type="dxa"/>
-              <w:right w:w="0" w:type="dxa"/>
-            </w:tcMar>
-            <w:vAlign w:val="center"/>
-          </w:tcPr>
-          <w:p>
-            <w:pPr>
-              <w:jc w:val="center"/>
-              <w:keepNext/>
-              <w:pBdr>
-                <w:bottom w:val="none" w:sz="0" w:space="0" w:color="000000"/>
-                <w:top w:val="none" w:sz="0" w:space="0" w:color="000000"/>
-                <w:left w:val="none" w:sz="0" w:space="0" w:color="000000"/>
-                <w:right w:val="none" w:sz="0" w:space="0" w:color="000000"/>
-              </w:pBdr>
-              <w:spacing w:after="60" w:before="60" w:line="240"/>
-              <w:ind w:firstLine="0" w:left="60" w:right="60"/>
-            </w:pPr>
-            <w:r>
-              <w:rPr>
-                <w:rFonts w:ascii="Arial"/>
-                <w:i w:val="false"/>
-                <w:b w:val="false"/>
-                <w:u w:val="none"/>
+            </w:tcBorders>
+            <w:shd w:val="clear" w:color="auto" w:fill="FFFFFF"/>
+            <w:tcMar>
+              <w:top w:w="0" w:type="dxa"/>
+              <w:bottom w:w="0" w:type="dxa"/>
+              <w:left w:w="0" w:type="dxa"/>
+              <w:right w:w="0" w:type="dxa"/>
+            </w:tcMar>
+            <w:vAlign w:val="center"/>
+          </w:tcPr>
+          <w:p>
+            <w:pPr>
+              <w:jc w:val="center"/>
+              <w:spacing w:after="60" w:before="60" w:line="240"/>
+              <w:ind w:firstLine="0" w:left="60" w:right="60"/>
+            </w:pPr>
+            <w:r xmlns:w="http://schemas.openxmlformats.org/wordprocessingml/2006/main" xmlns:wp="http://schemas.openxmlformats.org/drawingml/2006/wordprocessingDrawing" xmlns:r="http://schemas.openxmlformats.org/officeDocument/2006/relationships" xmlns:w14="http://schemas.microsoft.com/office/word/2010/wordml">
+              <w:rPr>
+                <w:rFonts w:ascii="Arial" w:hAnsi="Arial" w:eastAsia="Arial" w:cs="Arial"/>
                 <w:sz w:val="22"/>
                 <w:szCs w:val="22"/>
                 <w:color w:val="000000"/>
@@ -1629,15 +1160,11 @@
           <w:cantSplit/>
           <w:trHeight w:val="493" w:hRule="auto"/>
         </w:trPr>
-        body6
         <w:tc>
           <w:tcPr>
             <w:vMerge/>
             <w:tcBorders>
               <w:bottom w:val="single" w:sz="8" w:space="0" w:color="666666"/>
-              <w:top w:val="single" w:sz="8" w:space="0" w:color="666666"/>
-              <w:left w:val="single" w:sz="8" w:space="0" w:color="666666"/>
-              <w:right w:val="single" w:sz="8" w:space="0" w:color="666666"/>
             </w:tcBorders>
             <w:shd w:val="clear" w:color="auto" w:fill="FFFFFF"/>
             <w:tcMar>
@@ -1651,13 +1178,6 @@
           <w:p>
             <w:pPr>
               <w:jc w:val="left"/>
-              <w:keepNext/>
-              <w:pBdr>
-                <w:bottom w:val="none" w:sz="0" w:space="0" w:color="000000"/>
-                <w:top w:val="none" w:sz="0" w:space="0" w:color="000000"/>
-                <w:left w:val="none" w:sz="0" w:space="0" w:color="000000"/>
-                <w:right w:val="none" w:sz="0" w:space="0" w:color="000000"/>
-              </w:pBdr>
               <w:spacing w:after="60" w:before="60" w:line="240"/>
               <w:ind w:firstLine="0" w:left="60" w:right="60"/>
             </w:pPr>
@@ -1667,9 +1187,6 @@
           <w:tcPr>
             <w:tcBorders>
               <w:bottom w:val="single" w:sz="8" w:space="0" w:color="666666"/>
-              <w:top w:val="single" w:sz="8" w:space="0" w:color="666666"/>
-              <w:left w:val="single" w:sz="8" w:space="0" w:color="666666"/>
-              <w:right w:val="single" w:sz="8" w:space="0" w:color="666666"/>
             </w:tcBorders>
             <w:shd w:val="clear" w:color="auto" w:fill="FFFFFF"/>
             <w:tcMar>
@@ -1683,22 +1200,12 @@
           <w:p>
             <w:pPr>
               <w:jc w:val="left"/>
-              <w:keepNext/>
-              <w:pBdr>
-                <w:bottom w:val="none" w:sz="0" w:space="0" w:color="000000"/>
-                <w:top w:val="none" w:sz="0" w:space="0" w:color="000000"/>
-                <w:left w:val="none" w:sz="0" w:space="0" w:color="000000"/>
-                <w:right w:val="none" w:sz="0" w:space="0" w:color="000000"/>
-              </w:pBdr>
-              <w:spacing w:after="60" w:before="60" w:line="240"/>
-              <w:ind w:firstLine="0" w:left="60" w:right="60"/>
-            </w:pPr>
-            <w:r>
-              <w:rPr>
-                <w:rFonts w:ascii="Arial"/>
-                <w:i w:val="false"/>
-                <w:b w:val="false"/>
-                <w:u w:val="none"/>
+              <w:spacing w:after="60" w:before="60" w:line="240"/>
+              <w:ind w:firstLine="0" w:left="60" w:right="60"/>
+            </w:pPr>
+            <w:r xmlns:w="http://schemas.openxmlformats.org/wordprocessingml/2006/main" xmlns:wp="http://schemas.openxmlformats.org/drawingml/2006/wordprocessingDrawing" xmlns:r="http://schemas.openxmlformats.org/officeDocument/2006/relationships" xmlns:w14="http://schemas.microsoft.com/office/word/2010/wordml">
+              <w:rPr>
+                <w:rFonts w:ascii="Arial" w:hAnsi="Arial" w:eastAsia="Arial" w:cs="Arial"/>
                 <w:sz w:val="22"/>
                 <w:szCs w:val="22"/>
                 <w:color w:val="000000"/>
@@ -1711,38 +1218,25 @@
           <w:tcPr>
             <w:tcBorders>
               <w:bottom w:val="single" w:sz="8" w:space="0" w:color="666666"/>
-              <w:top w:val="single" w:sz="8" w:space="0" w:color="666666"/>
-              <w:left w:val="single" w:sz="8" w:space="0" w:color="666666"/>
-              <w:right w:val="single" w:sz="8" w:space="0" w:color="666666"/>
-            </w:tcBorders>
-            <w:shd w:val="clear" w:color="auto" w:fill="FFFFFF"/>
-            <w:tcMar>
-              <w:top w:w="0" w:type="dxa"/>
-              <w:bottom w:w="0" w:type="dxa"/>
-              <w:left w:w="0" w:type="dxa"/>
-              <w:right w:w="0" w:type="dxa"/>
-            </w:tcMar>
-            <w:vAlign w:val="center"/>
-          </w:tcPr>
-          <w:p>
-            <w:pPr>
-              <w:jc w:val="center"/>
-              <w:keepNext/>
-              <w:pBdr>
-                <w:bottom w:val="none" w:sz="0" w:space="0" w:color="000000"/>
-                <w:top w:val="none" w:sz="0" w:space="0" w:color="000000"/>
-                <w:left w:val="none" w:sz="0" w:space="0" w:color="000000"/>
-                <w:right w:val="none" w:sz="0" w:space="0" w:color="000000"/>
-              </w:pBdr>
-              <w:spacing w:after="60" w:before="60" w:line="240"/>
-              <w:ind w:firstLine="0" w:left="60" w:right="60"/>
-            </w:pPr>
-            <w:r>
-              <w:rPr>
-                <w:rFonts w:ascii="Arial"/>
-                <w:i w:val="false"/>
-                <w:b w:val="false"/>
-                <w:u w:val="none"/>
+            </w:tcBorders>
+            <w:shd w:val="clear" w:color="auto" w:fill="FFFFFF"/>
+            <w:tcMar>
+              <w:top w:w="0" w:type="dxa"/>
+              <w:bottom w:w="0" w:type="dxa"/>
+              <w:left w:w="0" w:type="dxa"/>
+              <w:right w:w="0" w:type="dxa"/>
+            </w:tcMar>
+            <w:vAlign w:val="center"/>
+          </w:tcPr>
+          <w:p>
+            <w:pPr>
+              <w:jc w:val="center"/>
+              <w:spacing w:after="60" w:before="60" w:line="240"/>
+              <w:ind w:firstLine="0" w:left="60" w:right="60"/>
+            </w:pPr>
+            <w:r xmlns:w="http://schemas.openxmlformats.org/wordprocessingml/2006/main" xmlns:wp="http://schemas.openxmlformats.org/drawingml/2006/wordprocessingDrawing" xmlns:r="http://schemas.openxmlformats.org/officeDocument/2006/relationships" xmlns:w14="http://schemas.microsoft.com/office/word/2010/wordml">
+              <w:rPr>
+                <w:rFonts w:ascii="Arial" w:hAnsi="Arial" w:eastAsia="Arial" w:cs="Arial"/>
                 <w:sz w:val="22"/>
                 <w:szCs w:val="22"/>
                 <w:color w:val="000000"/>
@@ -1755,38 +1249,25 @@
           <w:tcPr>
             <w:tcBorders>
               <w:bottom w:val="single" w:sz="8" w:space="0" w:color="666666"/>
-              <w:top w:val="single" w:sz="8" w:space="0" w:color="666666"/>
-              <w:left w:val="single" w:sz="8" w:space="0" w:color="666666"/>
-              <w:right w:val="single" w:sz="8" w:space="0" w:color="666666"/>
-            </w:tcBorders>
-            <w:shd w:val="clear" w:color="auto" w:fill="FFFFFF"/>
-            <w:tcMar>
-              <w:top w:w="0" w:type="dxa"/>
-              <w:bottom w:w="0" w:type="dxa"/>
-              <w:left w:w="0" w:type="dxa"/>
-              <w:right w:w="0" w:type="dxa"/>
-            </w:tcMar>
-            <w:vAlign w:val="center"/>
-          </w:tcPr>
-          <w:p>
-            <w:pPr>
-              <w:jc w:val="center"/>
-              <w:keepNext/>
-              <w:pBdr>
-                <w:bottom w:val="none" w:sz="0" w:space="0" w:color="000000"/>
-                <w:top w:val="none" w:sz="0" w:space="0" w:color="000000"/>
-                <w:left w:val="none" w:sz="0" w:space="0" w:color="000000"/>
-                <w:right w:val="none" w:sz="0" w:space="0" w:color="000000"/>
-              </w:pBdr>
-              <w:spacing w:after="60" w:before="60" w:line="240"/>
-              <w:ind w:firstLine="0" w:left="60" w:right="60"/>
-            </w:pPr>
-            <w:r>
-              <w:rPr>
-                <w:rFonts w:ascii="Arial"/>
-                <w:i w:val="false"/>
-                <w:b w:val="false"/>
-                <w:u w:val="none"/>
+            </w:tcBorders>
+            <w:shd w:val="clear" w:color="auto" w:fill="FFFFFF"/>
+            <w:tcMar>
+              <w:top w:w="0" w:type="dxa"/>
+              <w:bottom w:w="0" w:type="dxa"/>
+              <w:left w:w="0" w:type="dxa"/>
+              <w:right w:w="0" w:type="dxa"/>
+            </w:tcMar>
+            <w:vAlign w:val="center"/>
+          </w:tcPr>
+          <w:p>
+            <w:pPr>
+              <w:jc w:val="center"/>
+              <w:spacing w:after="60" w:before="60" w:line="240"/>
+              <w:ind w:firstLine="0" w:left="60" w:right="60"/>
+            </w:pPr>
+            <w:r xmlns:w="http://schemas.openxmlformats.org/wordprocessingml/2006/main" xmlns:wp="http://schemas.openxmlformats.org/drawingml/2006/wordprocessingDrawing" xmlns:r="http://schemas.openxmlformats.org/officeDocument/2006/relationships" xmlns:w14="http://schemas.microsoft.com/office/word/2010/wordml">
+              <w:rPr>
+                <w:rFonts w:ascii="Arial" w:hAnsi="Arial" w:eastAsia="Arial" w:cs="Arial"/>
                 <w:sz w:val="22"/>
                 <w:szCs w:val="22"/>
                 <w:color w:val="000000"/>
@@ -1799,38 +1280,25 @@
           <w:tcPr>
             <w:tcBorders>
               <w:bottom w:val="single" w:sz="8" w:space="0" w:color="666666"/>
-              <w:top w:val="single" w:sz="8" w:space="0" w:color="666666"/>
-              <w:left w:val="single" w:sz="8" w:space="0" w:color="666666"/>
-              <w:right w:val="single" w:sz="8" w:space="0" w:color="666666"/>
-            </w:tcBorders>
-            <w:shd w:val="clear" w:color="auto" w:fill="FFFFFF"/>
-            <w:tcMar>
-              <w:top w:w="0" w:type="dxa"/>
-              <w:bottom w:w="0" w:type="dxa"/>
-              <w:left w:w="0" w:type="dxa"/>
-              <w:right w:w="0" w:type="dxa"/>
-            </w:tcMar>
-            <w:vAlign w:val="center"/>
-          </w:tcPr>
-          <w:p>
-            <w:pPr>
-              <w:jc w:val="center"/>
-              <w:keepNext/>
-              <w:pBdr>
-                <w:bottom w:val="none" w:sz="0" w:space="0" w:color="000000"/>
-                <w:top w:val="none" w:sz="0" w:space="0" w:color="000000"/>
-                <w:left w:val="none" w:sz="0" w:space="0" w:color="000000"/>
-                <w:right w:val="none" w:sz="0" w:space="0" w:color="000000"/>
-              </w:pBdr>
-              <w:spacing w:after="60" w:before="60" w:line="240"/>
-              <w:ind w:firstLine="0" w:left="60" w:right="60"/>
-            </w:pPr>
-            <w:r>
-              <w:rPr>
-                <w:rFonts w:ascii="Arial"/>
-                <w:i w:val="false"/>
-                <w:b w:val="false"/>
-                <w:u w:val="none"/>
+            </w:tcBorders>
+            <w:shd w:val="clear" w:color="auto" w:fill="FFFFFF"/>
+            <w:tcMar>
+              <w:top w:w="0" w:type="dxa"/>
+              <w:bottom w:w="0" w:type="dxa"/>
+              <w:left w:w="0" w:type="dxa"/>
+              <w:right w:w="0" w:type="dxa"/>
+            </w:tcMar>
+            <w:vAlign w:val="center"/>
+          </w:tcPr>
+          <w:p>
+            <w:pPr>
+              <w:jc w:val="center"/>
+              <w:spacing w:after="60" w:before="60" w:line="240"/>
+              <w:ind w:firstLine="0" w:left="60" w:right="60"/>
+            </w:pPr>
+            <w:r xmlns:w="http://schemas.openxmlformats.org/wordprocessingml/2006/main" xmlns:wp="http://schemas.openxmlformats.org/drawingml/2006/wordprocessingDrawing" xmlns:r="http://schemas.openxmlformats.org/officeDocument/2006/relationships" xmlns:w14="http://schemas.microsoft.com/office/word/2010/wordml">
+              <w:rPr>
+                <w:rFonts w:ascii="Arial" w:hAnsi="Arial" w:eastAsia="Arial" w:cs="Arial"/>
                 <w:sz w:val="22"/>
                 <w:szCs w:val="22"/>
                 <w:color w:val="000000"/>
@@ -1843,38 +1311,25 @@
           <w:tcPr>
             <w:tcBorders>
               <w:bottom w:val="single" w:sz="8" w:space="0" w:color="666666"/>
-              <w:top w:val="single" w:sz="8" w:space="0" w:color="666666"/>
-              <w:left w:val="single" w:sz="8" w:space="0" w:color="666666"/>
-              <w:right w:val="single" w:sz="8" w:space="0" w:color="666666"/>
-            </w:tcBorders>
-            <w:shd w:val="clear" w:color="auto" w:fill="FFFFFF"/>
-            <w:tcMar>
-              <w:top w:w="0" w:type="dxa"/>
-              <w:bottom w:w="0" w:type="dxa"/>
-              <w:left w:w="0" w:type="dxa"/>
-              <w:right w:w="0" w:type="dxa"/>
-            </w:tcMar>
-            <w:vAlign w:val="center"/>
-          </w:tcPr>
-          <w:p>
-            <w:pPr>
-              <w:jc w:val="center"/>
-              <w:keepNext/>
-              <w:pBdr>
-                <w:bottom w:val="none" w:sz="0" w:space="0" w:color="000000"/>
-                <w:top w:val="none" w:sz="0" w:space="0" w:color="000000"/>
-                <w:left w:val="none" w:sz="0" w:space="0" w:color="000000"/>
-                <w:right w:val="none" w:sz="0" w:space="0" w:color="000000"/>
-              </w:pBdr>
-              <w:spacing w:after="60" w:before="60" w:line="240"/>
-              <w:ind w:firstLine="0" w:left="60" w:right="60"/>
-            </w:pPr>
-            <w:r>
-              <w:rPr>
-                <w:rFonts w:ascii="Arial"/>
-                <w:i w:val="false"/>
-                <w:b w:val="false"/>
-                <w:u w:val="none"/>
+            </w:tcBorders>
+            <w:shd w:val="clear" w:color="auto" w:fill="FFFFFF"/>
+            <w:tcMar>
+              <w:top w:w="0" w:type="dxa"/>
+              <w:bottom w:w="0" w:type="dxa"/>
+              <w:left w:w="0" w:type="dxa"/>
+              <w:right w:w="0" w:type="dxa"/>
+            </w:tcMar>
+            <w:vAlign w:val="center"/>
+          </w:tcPr>
+          <w:p>
+            <w:pPr>
+              <w:jc w:val="center"/>
+              <w:spacing w:after="60" w:before="60" w:line="240"/>
+              <w:ind w:firstLine="0" w:left="60" w:right="60"/>
+            </w:pPr>
+            <w:r xmlns:w="http://schemas.openxmlformats.org/wordprocessingml/2006/main" xmlns:wp="http://schemas.openxmlformats.org/drawingml/2006/wordprocessingDrawing" xmlns:r="http://schemas.openxmlformats.org/officeDocument/2006/relationships" xmlns:w14="http://schemas.microsoft.com/office/word/2010/wordml">
+              <w:rPr>
+                <w:rFonts w:ascii="Arial" w:hAnsi="Arial" w:eastAsia="Arial" w:cs="Arial"/>
                 <w:sz w:val="22"/>
                 <w:szCs w:val="22"/>
                 <w:color w:val="000000"/>
@@ -1889,15 +1344,12 @@
           <w:cantSplit/>
           <w:trHeight w:val="510" w:hRule="auto"/>
         </w:trPr>
-        body7
         <w:tc>
           <w:tcPr>
             <w:vMerge w:val="restart"/>
             <w:tcBorders>
-              <w:bottom w:val="single" w:sz="8" w:space="0" w:color="666666"/>
+              <w:bottom w:val="single" w:sz="16" w:space="0" w:color="666666"/>
               <w:top w:val="single" w:sz="8" w:space="0" w:color="666666"/>
-              <w:left w:val="single" w:sz="8" w:space="0" w:color="666666"/>
-              <w:right w:val="single" w:sz="8" w:space="0" w:color="666666"/>
             </w:tcBorders>
             <w:shd w:val="clear" w:color="auto" w:fill="FFFFFF"/>
             <w:tcMar>
@@ -1911,22 +1363,12 @@
           <w:p>
             <w:pPr>
               <w:jc w:val="left"/>
-              <w:keepNext/>
-              <w:pBdr>
-                <w:bottom w:val="none" w:sz="0" w:space="0" w:color="000000"/>
-                <w:top w:val="none" w:sz="0" w:space="0" w:color="000000"/>
-                <w:left w:val="none" w:sz="0" w:space="0" w:color="000000"/>
-                <w:right w:val="none" w:sz="0" w:space="0" w:color="000000"/>
-              </w:pBdr>
-              <w:spacing w:after="60" w:before="60" w:line="240"/>
-              <w:ind w:firstLine="0" w:left="60" w:right="60"/>
-            </w:pPr>
-            <w:r>
-              <w:rPr>
-                <w:rFonts w:ascii="Arial"/>
-                <w:i w:val="false"/>
-                <w:b w:val="false"/>
-                <w:u w:val="none"/>
+              <w:spacing w:after="60" w:before="60" w:line="240"/>
+              <w:ind w:firstLine="0" w:left="60" w:right="60"/>
+            </w:pPr>
+            <w:r xmlns:w="http://schemas.openxmlformats.org/wordprocessingml/2006/main" xmlns:wp="http://schemas.openxmlformats.org/drawingml/2006/wordprocessingDrawing" xmlns:r="http://schemas.openxmlformats.org/officeDocument/2006/relationships" xmlns:w14="http://schemas.microsoft.com/office/word/2010/wordml">
+              <w:rPr>
+                <w:rFonts w:ascii="Arial" w:hAnsi="Arial" w:eastAsia="Arial" w:cs="Arial"/>
                 <w:sz w:val="22"/>
                 <w:szCs w:val="22"/>
                 <w:color w:val="000000"/>
@@ -1938,10 +1380,7 @@
         <w:tc>
           <w:tcPr>
             <w:tcBorders>
-              <w:bottom w:val="single" w:sz="8" w:space="0" w:color="666666"/>
               <w:top w:val="single" w:sz="8" w:space="0" w:color="666666"/>
-              <w:left w:val="single" w:sz="8" w:space="0" w:color="666666"/>
-              <w:right w:val="single" w:sz="8" w:space="0" w:color="666666"/>
             </w:tcBorders>
             <w:shd w:val="clear" w:color="auto" w:fill="FFFFFF"/>
             <w:tcMar>
@@ -1955,22 +1394,12 @@
           <w:p>
             <w:pPr>
               <w:jc w:val="left"/>
-              <w:keepNext/>
-              <w:pBdr>
-                <w:bottom w:val="none" w:sz="0" w:space="0" w:color="000000"/>
-                <w:top w:val="none" w:sz="0" w:space="0" w:color="000000"/>
-                <w:left w:val="none" w:sz="0" w:space="0" w:color="000000"/>
-                <w:right w:val="none" w:sz="0" w:space="0" w:color="000000"/>
-              </w:pBdr>
-              <w:spacing w:after="60" w:before="60" w:line="240"/>
-              <w:ind w:firstLine="0" w:left="60" w:right="60"/>
-            </w:pPr>
-            <w:r>
-              <w:rPr>
-                <w:rFonts w:ascii="Arial"/>
-                <w:i w:val="false"/>
-                <w:b w:val="false"/>
-                <w:u w:val="none"/>
+              <w:spacing w:after="60" w:before="60" w:line="240"/>
+              <w:ind w:firstLine="0" w:left="60" w:right="60"/>
+            </w:pPr>
+            <w:r xmlns:w="http://schemas.openxmlformats.org/wordprocessingml/2006/main" xmlns:wp="http://schemas.openxmlformats.org/drawingml/2006/wordprocessingDrawing" xmlns:r="http://schemas.openxmlformats.org/officeDocument/2006/relationships" xmlns:w14="http://schemas.microsoft.com/office/word/2010/wordml">
+              <w:rPr>
+                <w:rFonts w:ascii="Arial" w:hAnsi="Arial" w:eastAsia="Arial" w:cs="Arial"/>
                 <w:sz w:val="22"/>
                 <w:szCs w:val="22"/>
                 <w:color w:val="000000"/>
@@ -1982,39 +1411,26 @@
         <w:tc>
           <w:tcPr>
             <w:tcBorders>
-              <w:bottom w:val="single" w:sz="8" w:space="0" w:color="666666"/>
               <w:top w:val="single" w:sz="8" w:space="0" w:color="666666"/>
-              <w:left w:val="single" w:sz="8" w:space="0" w:color="666666"/>
-              <w:right w:val="single" w:sz="8" w:space="0" w:color="666666"/>
-            </w:tcBorders>
-            <w:shd w:val="clear" w:color="auto" w:fill="FFFFFF"/>
-            <w:tcMar>
-              <w:top w:w="0" w:type="dxa"/>
-              <w:bottom w:w="0" w:type="dxa"/>
-              <w:left w:w="0" w:type="dxa"/>
-              <w:right w:w="0" w:type="dxa"/>
-            </w:tcMar>
-            <w:vAlign w:val="center"/>
-          </w:tcPr>
-          <w:p>
-            <w:pPr>
-              <w:jc w:val="center"/>
-              <w:keepNext/>
-              <w:pBdr>
-                <w:bottom w:val="none" w:sz="0" w:space="0" w:color="000000"/>
-                <w:top w:val="none" w:sz="0" w:space="0" w:color="000000"/>
-                <w:left w:val="none" w:sz="0" w:space="0" w:color="000000"/>
-                <w:right w:val="none" w:sz="0" w:space="0" w:color="000000"/>
-              </w:pBdr>
-              <w:spacing w:after="60" w:before="60" w:line="240"/>
-              <w:ind w:firstLine="0" w:left="60" w:right="60"/>
-            </w:pPr>
-            <w:r>
-              <w:rPr>
-                <w:rFonts w:ascii="Arial"/>
-                <w:i w:val="false"/>
-                <w:b w:val="false"/>
-                <w:u w:val="none"/>
+            </w:tcBorders>
+            <w:shd w:val="clear" w:color="auto" w:fill="FFFFFF"/>
+            <w:tcMar>
+              <w:top w:w="0" w:type="dxa"/>
+              <w:bottom w:w="0" w:type="dxa"/>
+              <w:left w:w="0" w:type="dxa"/>
+              <w:right w:w="0" w:type="dxa"/>
+            </w:tcMar>
+            <w:vAlign w:val="center"/>
+          </w:tcPr>
+          <w:p>
+            <w:pPr>
+              <w:jc w:val="center"/>
+              <w:spacing w:after="60" w:before="60" w:line="240"/>
+              <w:ind w:firstLine="0" w:left="60" w:right="60"/>
+            </w:pPr>
+            <w:r xmlns:w="http://schemas.openxmlformats.org/wordprocessingml/2006/main" xmlns:wp="http://schemas.openxmlformats.org/drawingml/2006/wordprocessingDrawing" xmlns:r="http://schemas.openxmlformats.org/officeDocument/2006/relationships" xmlns:w14="http://schemas.microsoft.com/office/word/2010/wordml">
+              <w:rPr>
+                <w:rFonts w:ascii="Arial" w:hAnsi="Arial" w:eastAsia="Arial" w:cs="Arial"/>
                 <w:sz w:val="22"/>
                 <w:szCs w:val="22"/>
                 <w:color w:val="000000"/>
@@ -2026,39 +1442,26 @@
         <w:tc>
           <w:tcPr>
             <w:tcBorders>
-              <w:bottom w:val="single" w:sz="8" w:space="0" w:color="666666"/>
               <w:top w:val="single" w:sz="8" w:space="0" w:color="666666"/>
-              <w:left w:val="single" w:sz="8" w:space="0" w:color="666666"/>
-              <w:right w:val="single" w:sz="8" w:space="0" w:color="666666"/>
-            </w:tcBorders>
-            <w:shd w:val="clear" w:color="auto" w:fill="FFFFFF"/>
-            <w:tcMar>
-              <w:top w:w="0" w:type="dxa"/>
-              <w:bottom w:w="0" w:type="dxa"/>
-              <w:left w:w="0" w:type="dxa"/>
-              <w:right w:w="0" w:type="dxa"/>
-            </w:tcMar>
-            <w:vAlign w:val="center"/>
-          </w:tcPr>
-          <w:p>
-            <w:pPr>
-              <w:jc w:val="center"/>
-              <w:keepNext/>
-              <w:pBdr>
-                <w:bottom w:val="none" w:sz="0" w:space="0" w:color="000000"/>
-                <w:top w:val="none" w:sz="0" w:space="0" w:color="000000"/>
-                <w:left w:val="none" w:sz="0" w:space="0" w:color="000000"/>
-                <w:right w:val="none" w:sz="0" w:space="0" w:color="000000"/>
-              </w:pBdr>
-              <w:spacing w:after="60" w:before="60" w:line="240"/>
-              <w:ind w:firstLine="0" w:left="60" w:right="60"/>
-            </w:pPr>
-            <w:r>
-              <w:rPr>
-                <w:rFonts w:ascii="Arial"/>
-                <w:i w:val="false"/>
-                <w:b w:val="false"/>
-                <w:u w:val="none"/>
+            </w:tcBorders>
+            <w:shd w:val="clear" w:color="auto" w:fill="FFFFFF"/>
+            <w:tcMar>
+              <w:top w:w="0" w:type="dxa"/>
+              <w:bottom w:w="0" w:type="dxa"/>
+              <w:left w:w="0" w:type="dxa"/>
+              <w:right w:w="0" w:type="dxa"/>
+            </w:tcMar>
+            <w:vAlign w:val="center"/>
+          </w:tcPr>
+          <w:p>
+            <w:pPr>
+              <w:jc w:val="center"/>
+              <w:spacing w:after="60" w:before="60" w:line="240"/>
+              <w:ind w:firstLine="0" w:left="60" w:right="60"/>
+            </w:pPr>
+            <w:r xmlns:w="http://schemas.openxmlformats.org/wordprocessingml/2006/main" xmlns:wp="http://schemas.openxmlformats.org/drawingml/2006/wordprocessingDrawing" xmlns:r="http://schemas.openxmlformats.org/officeDocument/2006/relationships" xmlns:w14="http://schemas.microsoft.com/office/word/2010/wordml">
+              <w:rPr>
+                <w:rFonts w:ascii="Arial" w:hAnsi="Arial" w:eastAsia="Arial" w:cs="Arial"/>
                 <w:sz w:val="22"/>
                 <w:szCs w:val="22"/>
                 <w:color w:val="000000"/>
@@ -2070,39 +1473,26 @@
         <w:tc>
           <w:tcPr>
             <w:tcBorders>
-              <w:bottom w:val="single" w:sz="8" w:space="0" w:color="666666"/>
               <w:top w:val="single" w:sz="8" w:space="0" w:color="666666"/>
-              <w:left w:val="single" w:sz="8" w:space="0" w:color="666666"/>
-              <w:right w:val="single" w:sz="8" w:space="0" w:color="666666"/>
-            </w:tcBorders>
-            <w:shd w:val="clear" w:color="auto" w:fill="FFFFFF"/>
-            <w:tcMar>
-              <w:top w:w="0" w:type="dxa"/>
-              <w:bottom w:w="0" w:type="dxa"/>
-              <w:left w:w="0" w:type="dxa"/>
-              <w:right w:w="0" w:type="dxa"/>
-            </w:tcMar>
-            <w:vAlign w:val="center"/>
-          </w:tcPr>
-          <w:p>
-            <w:pPr>
-              <w:jc w:val="center"/>
-              <w:keepNext/>
-              <w:pBdr>
-                <w:bottom w:val="none" w:sz="0" w:space="0" w:color="000000"/>
-                <w:top w:val="none" w:sz="0" w:space="0" w:color="000000"/>
-                <w:left w:val="none" w:sz="0" w:space="0" w:color="000000"/>
-                <w:right w:val="none" w:sz="0" w:space="0" w:color="000000"/>
-              </w:pBdr>
-              <w:spacing w:after="60" w:before="60" w:line="240"/>
-              <w:ind w:firstLine="0" w:left="60" w:right="60"/>
-            </w:pPr>
-            <w:r>
-              <w:rPr>
-                <w:rFonts w:ascii="Arial"/>
-                <w:i w:val="false"/>
-                <w:b w:val="false"/>
-                <w:u w:val="none"/>
+            </w:tcBorders>
+            <w:shd w:val="clear" w:color="auto" w:fill="FFFFFF"/>
+            <w:tcMar>
+              <w:top w:w="0" w:type="dxa"/>
+              <w:bottom w:w="0" w:type="dxa"/>
+              <w:left w:w="0" w:type="dxa"/>
+              <w:right w:w="0" w:type="dxa"/>
+            </w:tcMar>
+            <w:vAlign w:val="center"/>
+          </w:tcPr>
+          <w:p>
+            <w:pPr>
+              <w:jc w:val="center"/>
+              <w:spacing w:after="60" w:before="60" w:line="240"/>
+              <w:ind w:firstLine="0" w:left="60" w:right="60"/>
+            </w:pPr>
+            <w:r xmlns:w="http://schemas.openxmlformats.org/wordprocessingml/2006/main" xmlns:wp="http://schemas.openxmlformats.org/drawingml/2006/wordprocessingDrawing" xmlns:r="http://schemas.openxmlformats.org/officeDocument/2006/relationships" xmlns:w14="http://schemas.microsoft.com/office/word/2010/wordml">
+              <w:rPr>
+                <w:rFonts w:ascii="Arial" w:hAnsi="Arial" w:eastAsia="Arial" w:cs="Arial"/>
                 <w:sz w:val="22"/>
                 <w:szCs w:val="22"/>
                 <w:color w:val="000000"/>
@@ -2114,39 +1504,26 @@
         <w:tc>
           <w:tcPr>
             <w:tcBorders>
-              <w:bottom w:val="single" w:sz="8" w:space="0" w:color="666666"/>
               <w:top w:val="single" w:sz="8" w:space="0" w:color="666666"/>
-              <w:left w:val="single" w:sz="8" w:space="0" w:color="666666"/>
-              <w:right w:val="single" w:sz="8" w:space="0" w:color="666666"/>
-            </w:tcBorders>
-            <w:shd w:val="clear" w:color="auto" w:fill="FFFFFF"/>
-            <w:tcMar>
-              <w:top w:w="0" w:type="dxa"/>
-              <w:bottom w:w="0" w:type="dxa"/>
-              <w:left w:w="0" w:type="dxa"/>
-              <w:right w:w="0" w:type="dxa"/>
-            </w:tcMar>
-            <w:vAlign w:val="center"/>
-          </w:tcPr>
-          <w:p>
-            <w:pPr>
-              <w:jc w:val="center"/>
-              <w:keepNext/>
-              <w:pBdr>
-                <w:bottom w:val="none" w:sz="0" w:space="0" w:color="000000"/>
-                <w:top w:val="none" w:sz="0" w:space="0" w:color="000000"/>
-                <w:left w:val="none" w:sz="0" w:space="0" w:color="000000"/>
-                <w:right w:val="none" w:sz="0" w:space="0" w:color="000000"/>
-              </w:pBdr>
-              <w:spacing w:after="60" w:before="60" w:line="240"/>
-              <w:ind w:firstLine="0" w:left="60" w:right="60"/>
-            </w:pPr>
-            <w:r>
-              <w:rPr>
-                <w:rFonts w:ascii="Arial"/>
-                <w:i w:val="false"/>
-                <w:b w:val="false"/>
-                <w:u w:val="none"/>
+            </w:tcBorders>
+            <w:shd w:val="clear" w:color="auto" w:fill="FFFFFF"/>
+            <w:tcMar>
+              <w:top w:w="0" w:type="dxa"/>
+              <w:bottom w:w="0" w:type="dxa"/>
+              <w:left w:w="0" w:type="dxa"/>
+              <w:right w:w="0" w:type="dxa"/>
+            </w:tcMar>
+            <w:vAlign w:val="center"/>
+          </w:tcPr>
+          <w:p>
+            <w:pPr>
+              <w:jc w:val="center"/>
+              <w:spacing w:after="60" w:before="60" w:line="240"/>
+              <w:ind w:firstLine="0" w:left="60" w:right="60"/>
+            </w:pPr>
+            <w:r xmlns:w="http://schemas.openxmlformats.org/wordprocessingml/2006/main" xmlns:wp="http://schemas.openxmlformats.org/drawingml/2006/wordprocessingDrawing" xmlns:r="http://schemas.openxmlformats.org/officeDocument/2006/relationships" xmlns:w14="http://schemas.microsoft.com/office/word/2010/wordml">
+              <w:rPr>
+                <w:rFonts w:ascii="Arial" w:hAnsi="Arial" w:eastAsia="Arial" w:cs="Arial"/>
                 <w:sz w:val="22"/>
                 <w:szCs w:val="22"/>
                 <w:color w:val="000000"/>
@@ -2161,15 +1538,11 @@
           <w:cantSplit/>
           <w:trHeight w:val="493" w:hRule="auto"/>
         </w:trPr>
-        body8
         <w:tc>
           <w:tcPr>
             <w:vMerge/>
             <w:tcBorders>
-              <w:bottom w:val="single" w:sz="8" w:space="0" w:color="666666"/>
-              <w:top w:val="single" w:sz="8" w:space="0" w:color="666666"/>
-              <w:left w:val="single" w:sz="8" w:space="0" w:color="666666"/>
-              <w:right w:val="single" w:sz="8" w:space="0" w:color="666666"/>
+              <w:bottom w:val="single" w:sz="16" w:space="0" w:color="666666"/>
             </w:tcBorders>
             <w:shd w:val="clear" w:color="auto" w:fill="FFFFFF"/>
             <w:tcMar>
@@ -2183,25 +1556,15 @@
           <w:p>
             <w:pPr>
               <w:jc w:val="left"/>
-              <w:keepNext/>
-              <w:pBdr>
-                <w:bottom w:val="none" w:sz="0" w:space="0" w:color="000000"/>
-                <w:top w:val="none" w:sz="0" w:space="0" w:color="000000"/>
-                <w:left w:val="none" w:sz="0" w:space="0" w:color="000000"/>
-                <w:right w:val="none" w:sz="0" w:space="0" w:color="000000"/>
-              </w:pBdr>
-              <w:spacing w:after="60" w:before="60" w:line="240"/>
-              <w:ind w:firstLine="0" w:left="60" w:right="60"/>
-            </w:pPr>
-          </w:p>
-        </w:tc>
-        <w:tc>
-          <w:tcPr>
-            <w:tcBorders>
-              <w:bottom w:val="single" w:sz="8" w:space="0" w:color="666666"/>
-              <w:top w:val="single" w:sz="8" w:space="0" w:color="666666"/>
-              <w:left w:val="single" w:sz="8" w:space="0" w:color="666666"/>
-              <w:right w:val="single" w:sz="8" w:space="0" w:color="666666"/>
+              <w:spacing w:after="60" w:before="60" w:line="240"/>
+              <w:ind w:firstLine="0" w:left="60" w:right="60"/>
+            </w:pPr>
+          </w:p>
+        </w:tc>
+        <w:tc>
+          <w:tcPr>
+            <w:tcBorders>
+              <w:bottom w:val="single" w:sz="16" w:space="0" w:color="666666"/>
             </w:tcBorders>
             <w:shd w:val="clear" w:color="auto" w:fill="FFFFFF"/>
             <w:tcMar>
@@ -2215,22 +1578,12 @@
           <w:p>
             <w:pPr>
               <w:jc w:val="left"/>
-              <w:keepNext/>
-              <w:pBdr>
-                <w:bottom w:val="none" w:sz="0" w:space="0" w:color="000000"/>
-                <w:top w:val="none" w:sz="0" w:space="0" w:color="000000"/>
-                <w:left w:val="none" w:sz="0" w:space="0" w:color="000000"/>
-                <w:right w:val="none" w:sz="0" w:space="0" w:color="000000"/>
-              </w:pBdr>
-              <w:spacing w:after="60" w:before="60" w:line="240"/>
-              <w:ind w:firstLine="0" w:left="60" w:right="60"/>
-            </w:pPr>
-            <w:r>
-              <w:rPr>
-                <w:rFonts w:ascii="Arial"/>
-                <w:i w:val="false"/>
-                <w:b w:val="false"/>
-                <w:u w:val="none"/>
+              <w:spacing w:after="60" w:before="60" w:line="240"/>
+              <w:ind w:firstLine="0" w:left="60" w:right="60"/>
+            </w:pPr>
+            <w:r xmlns:w="http://schemas.openxmlformats.org/wordprocessingml/2006/main" xmlns:wp="http://schemas.openxmlformats.org/drawingml/2006/wordprocessingDrawing" xmlns:r="http://schemas.openxmlformats.org/officeDocument/2006/relationships" xmlns:w14="http://schemas.microsoft.com/office/word/2010/wordml">
+              <w:rPr>
+                <w:rFonts w:ascii="Arial" w:hAnsi="Arial" w:eastAsia="Arial" w:cs="Arial"/>
                 <w:sz w:val="22"/>
                 <w:szCs w:val="22"/>
                 <w:color w:val="000000"/>
@@ -2242,39 +1595,26 @@
         <w:tc>
           <w:tcPr>
             <w:tcBorders>
-              <w:bottom w:val="single" w:sz="8" w:space="0" w:color="666666"/>
-              <w:top w:val="single" w:sz="8" w:space="0" w:color="666666"/>
-              <w:left w:val="single" w:sz="8" w:space="0" w:color="666666"/>
-              <w:right w:val="single" w:sz="8" w:space="0" w:color="666666"/>
-            </w:tcBorders>
-            <w:shd w:val="clear" w:color="auto" w:fill="FFFFFF"/>
-            <w:tcMar>
-              <w:top w:w="0" w:type="dxa"/>
-              <w:bottom w:w="0" w:type="dxa"/>
-              <w:left w:w="0" w:type="dxa"/>
-              <w:right w:w="0" w:type="dxa"/>
-            </w:tcMar>
-            <w:vAlign w:val="center"/>
-          </w:tcPr>
-          <w:p>
-            <w:pPr>
-              <w:jc w:val="center"/>
-              <w:keepNext/>
-              <w:pBdr>
-                <w:bottom w:val="none" w:sz="0" w:space="0" w:color="000000"/>
-                <w:top w:val="none" w:sz="0" w:space="0" w:color="000000"/>
-                <w:left w:val="none" w:sz="0" w:space="0" w:color="000000"/>
-                <w:right w:val="none" w:sz="0" w:space="0" w:color="000000"/>
-              </w:pBdr>
-              <w:spacing w:after="60" w:before="60" w:line="240"/>
-              <w:ind w:firstLine="0" w:left="60" w:right="60"/>
-            </w:pPr>
-            <w:r>
-              <w:rPr>
-                <w:rFonts w:ascii="Arial"/>
-                <w:i w:val="false"/>
-                <w:b w:val="false"/>
-                <w:u w:val="none"/>
+              <w:bottom w:val="single" w:sz="16" w:space="0" w:color="666666"/>
+            </w:tcBorders>
+            <w:shd w:val="clear" w:color="auto" w:fill="FFFFFF"/>
+            <w:tcMar>
+              <w:top w:w="0" w:type="dxa"/>
+              <w:bottom w:w="0" w:type="dxa"/>
+              <w:left w:w="0" w:type="dxa"/>
+              <w:right w:w="0" w:type="dxa"/>
+            </w:tcMar>
+            <w:vAlign w:val="center"/>
+          </w:tcPr>
+          <w:p>
+            <w:pPr>
+              <w:jc w:val="center"/>
+              <w:spacing w:after="60" w:before="60" w:line="240"/>
+              <w:ind w:firstLine="0" w:left="60" w:right="60"/>
+            </w:pPr>
+            <w:r xmlns:w="http://schemas.openxmlformats.org/wordprocessingml/2006/main" xmlns:wp="http://schemas.openxmlformats.org/drawingml/2006/wordprocessingDrawing" xmlns:r="http://schemas.openxmlformats.org/officeDocument/2006/relationships" xmlns:w14="http://schemas.microsoft.com/office/word/2010/wordml">
+              <w:rPr>
+                <w:rFonts w:ascii="Arial" w:hAnsi="Arial" w:eastAsia="Arial" w:cs="Arial"/>
                 <w:sz w:val="22"/>
                 <w:szCs w:val="22"/>
                 <w:color w:val="000000"/>
@@ -2286,39 +1626,26 @@
         <w:tc>
           <w:tcPr>
             <w:tcBorders>
-              <w:bottom w:val="single" w:sz="8" w:space="0" w:color="666666"/>
-              <w:top w:val="single" w:sz="8" w:space="0" w:color="666666"/>
-              <w:left w:val="single" w:sz="8" w:space="0" w:color="666666"/>
-              <w:right w:val="single" w:sz="8" w:space="0" w:color="666666"/>
-            </w:tcBorders>
-            <w:shd w:val="clear" w:color="auto" w:fill="FFFFFF"/>
-            <w:tcMar>
-              <w:top w:w="0" w:type="dxa"/>
-              <w:bottom w:w="0" w:type="dxa"/>
-              <w:left w:w="0" w:type="dxa"/>
-              <w:right w:w="0" w:type="dxa"/>
-            </w:tcMar>
-            <w:vAlign w:val="center"/>
-          </w:tcPr>
-          <w:p>
-            <w:pPr>
-              <w:jc w:val="center"/>
-              <w:keepNext/>
-              <w:pBdr>
-                <w:bottom w:val="none" w:sz="0" w:space="0" w:color="000000"/>
-                <w:top w:val="none" w:sz="0" w:space="0" w:color="000000"/>
-                <w:left w:val="none" w:sz="0" w:space="0" w:color="000000"/>
-                <w:right w:val="none" w:sz="0" w:space="0" w:color="000000"/>
-              </w:pBdr>
-              <w:spacing w:after="60" w:before="60" w:line="240"/>
-              <w:ind w:firstLine="0" w:left="60" w:right="60"/>
-            </w:pPr>
-            <w:r>
-              <w:rPr>
-                <w:rFonts w:ascii="Arial"/>
-                <w:i w:val="false"/>
-                <w:b w:val="false"/>
-                <w:u w:val="none"/>
+              <w:bottom w:val="single" w:sz="16" w:space="0" w:color="666666"/>
+            </w:tcBorders>
+            <w:shd w:val="clear" w:color="auto" w:fill="FFFFFF"/>
+            <w:tcMar>
+              <w:top w:w="0" w:type="dxa"/>
+              <w:bottom w:w="0" w:type="dxa"/>
+              <w:left w:w="0" w:type="dxa"/>
+              <w:right w:w="0" w:type="dxa"/>
+            </w:tcMar>
+            <w:vAlign w:val="center"/>
+          </w:tcPr>
+          <w:p>
+            <w:pPr>
+              <w:jc w:val="center"/>
+              <w:spacing w:after="60" w:before="60" w:line="240"/>
+              <w:ind w:firstLine="0" w:left="60" w:right="60"/>
+            </w:pPr>
+            <w:r xmlns:w="http://schemas.openxmlformats.org/wordprocessingml/2006/main" xmlns:wp="http://schemas.openxmlformats.org/drawingml/2006/wordprocessingDrawing" xmlns:r="http://schemas.openxmlformats.org/officeDocument/2006/relationships" xmlns:w14="http://schemas.microsoft.com/office/word/2010/wordml">
+              <w:rPr>
+                <w:rFonts w:ascii="Arial" w:hAnsi="Arial" w:eastAsia="Arial" w:cs="Arial"/>
                 <w:sz w:val="22"/>
                 <w:szCs w:val="22"/>
                 <w:color w:val="000000"/>
@@ -2330,39 +1657,26 @@
         <w:tc>
           <w:tcPr>
             <w:tcBorders>
-              <w:bottom w:val="single" w:sz="8" w:space="0" w:color="666666"/>
-              <w:top w:val="single" w:sz="8" w:space="0" w:color="666666"/>
-              <w:left w:val="single" w:sz="8" w:space="0" w:color="666666"/>
-              <w:right w:val="single" w:sz="8" w:space="0" w:color="666666"/>
-            </w:tcBorders>
-            <w:shd w:val="clear" w:color="auto" w:fill="FFFFFF"/>
-            <w:tcMar>
-              <w:top w:w="0" w:type="dxa"/>
-              <w:bottom w:w="0" w:type="dxa"/>
-              <w:left w:w="0" w:type="dxa"/>
-              <w:right w:w="0" w:type="dxa"/>
-            </w:tcMar>
-            <w:vAlign w:val="center"/>
-          </w:tcPr>
-          <w:p>
-            <w:pPr>
-              <w:jc w:val="center"/>
-              <w:keepNext/>
-              <w:pBdr>
-                <w:bottom w:val="none" w:sz="0" w:space="0" w:color="000000"/>
-                <w:top w:val="none" w:sz="0" w:space="0" w:color="000000"/>
-                <w:left w:val="none" w:sz="0" w:space="0" w:color="000000"/>
-                <w:right w:val="none" w:sz="0" w:space="0" w:color="000000"/>
-              </w:pBdr>
-              <w:spacing w:after="60" w:before="60" w:line="240"/>
-              <w:ind w:firstLine="0" w:left="60" w:right="60"/>
-            </w:pPr>
-            <w:r>
-              <w:rPr>
-                <w:rFonts w:ascii="Arial"/>
-                <w:i w:val="false"/>
-                <w:b w:val="false"/>
-                <w:u w:val="none"/>
+              <w:bottom w:val="single" w:sz="16" w:space="0" w:color="666666"/>
+            </w:tcBorders>
+            <w:shd w:val="clear" w:color="auto" w:fill="FFFFFF"/>
+            <w:tcMar>
+              <w:top w:w="0" w:type="dxa"/>
+              <w:bottom w:w="0" w:type="dxa"/>
+              <w:left w:w="0" w:type="dxa"/>
+              <w:right w:w="0" w:type="dxa"/>
+            </w:tcMar>
+            <w:vAlign w:val="center"/>
+          </w:tcPr>
+          <w:p>
+            <w:pPr>
+              <w:jc w:val="center"/>
+              <w:spacing w:after="60" w:before="60" w:line="240"/>
+              <w:ind w:firstLine="0" w:left="60" w:right="60"/>
+            </w:pPr>
+            <w:r xmlns:w="http://schemas.openxmlformats.org/wordprocessingml/2006/main" xmlns:wp="http://schemas.openxmlformats.org/drawingml/2006/wordprocessingDrawing" xmlns:r="http://schemas.openxmlformats.org/officeDocument/2006/relationships" xmlns:w14="http://schemas.microsoft.com/office/word/2010/wordml">
+              <w:rPr>
+                <w:rFonts w:ascii="Arial" w:hAnsi="Arial" w:eastAsia="Arial" w:cs="Arial"/>
                 <w:sz w:val="22"/>
                 <w:szCs w:val="22"/>
                 <w:color w:val="000000"/>
@@ -2374,39 +1688,26 @@
         <w:tc>
           <w:tcPr>
             <w:tcBorders>
-              <w:bottom w:val="single" w:sz="8" w:space="0" w:color="666666"/>
-              <w:top w:val="single" w:sz="8" w:space="0" w:color="666666"/>
-              <w:left w:val="single" w:sz="8" w:space="0" w:color="666666"/>
-              <w:right w:val="single" w:sz="8" w:space="0" w:color="666666"/>
-            </w:tcBorders>
-            <w:shd w:val="clear" w:color="auto" w:fill="FFFFFF"/>
-            <w:tcMar>
-              <w:top w:w="0" w:type="dxa"/>
-              <w:bottom w:w="0" w:type="dxa"/>
-              <w:left w:w="0" w:type="dxa"/>
-              <w:right w:w="0" w:type="dxa"/>
-            </w:tcMar>
-            <w:vAlign w:val="center"/>
-          </w:tcPr>
-          <w:p>
-            <w:pPr>
-              <w:jc w:val="center"/>
-              <w:keepNext/>
-              <w:pBdr>
-                <w:bottom w:val="none" w:sz="0" w:space="0" w:color="000000"/>
-                <w:top w:val="none" w:sz="0" w:space="0" w:color="000000"/>
-                <w:left w:val="none" w:sz="0" w:space="0" w:color="000000"/>
-                <w:right w:val="none" w:sz="0" w:space="0" w:color="000000"/>
-              </w:pBdr>
-              <w:spacing w:after="60" w:before="60" w:line="240"/>
-              <w:ind w:firstLine="0" w:left="60" w:right="60"/>
-            </w:pPr>
-            <w:r>
-              <w:rPr>
-                <w:rFonts w:ascii="Arial"/>
-                <w:i w:val="false"/>
-                <w:b w:val="false"/>
-                <w:u w:val="none"/>
+              <w:bottom w:val="single" w:sz="16" w:space="0" w:color="666666"/>
+            </w:tcBorders>
+            <w:shd w:val="clear" w:color="auto" w:fill="FFFFFF"/>
+            <w:tcMar>
+              <w:top w:w="0" w:type="dxa"/>
+              <w:bottom w:w="0" w:type="dxa"/>
+              <w:left w:w="0" w:type="dxa"/>
+              <w:right w:w="0" w:type="dxa"/>
+            </w:tcMar>
+            <w:vAlign w:val="center"/>
+          </w:tcPr>
+          <w:p>
+            <w:pPr>
+              <w:jc w:val="center"/>
+              <w:spacing w:after="60" w:before="60" w:line="240"/>
+              <w:ind w:firstLine="0" w:left="60" w:right="60"/>
+            </w:pPr>
+            <w:r xmlns:w="http://schemas.openxmlformats.org/wordprocessingml/2006/main" xmlns:wp="http://schemas.openxmlformats.org/drawingml/2006/wordprocessingDrawing" xmlns:r="http://schemas.openxmlformats.org/officeDocument/2006/relationships" xmlns:w14="http://schemas.microsoft.com/office/word/2010/wordml">
+              <w:rPr>
+                <w:rFonts w:ascii="Arial" w:hAnsi="Arial" w:eastAsia="Arial" w:cs="Arial"/>
                 <w:sz w:val="22"/>
                 <w:szCs w:val="22"/>
                 <w:color w:val="000000"/>
@@ -2417,7 +1718,7 @@
         </w:tc>
       </w:tr>
     </w:tbl>
-    <w:sectPr>
+    <w:sectPr xmlns:w="http://schemas.openxmlformats.org/wordprocessingml/2006/main">
       <w:pgMar w:header="720" w:bottom="1440" w:top="1440" w:right="1440" w:left="1440" w:footer="720" w:gutter="720"/>
       <w:pgSz w:h="16848" w:w="11952" w:orient="portrait"/>
       <w:type w:val="continuous"/>

</xml_diff>